<commit_message>
Cambiar contraseña arreglado y eye en el input password
</commit_message>
<xml_diff>
--- a/Documentación/Arquitectura de Software LCDSena.docx
+++ b/Documentación/Arquitectura de Software LCDSena.docx
@@ -440,8 +440,9 @@
           <w:sz w:val="40"/>
           <w:szCs w:val="40"/>
         </w:rPr>
-        <w:t xml:space="preserve"> de la Plataforma LCD</w:t>
-      </w:r>
+        <w:t xml:space="preserve"> de la Plataforma </w:t>
+      </w:r>
+      <w:proofErr w:type="spellStart"/>
       <w:r>
         <w:rPr>
           <w:rFonts w:ascii="Calibri" w:hAnsi="Calibri" w:cs="Calibri"/>
@@ -450,8 +451,19 @@
           <w:sz w:val="40"/>
           <w:szCs w:val="40"/>
         </w:rPr>
+        <w:t>LCD</w:t>
+      </w:r>
+      <w:r>
+        <w:rPr>
+          <w:rFonts w:ascii="Calibri" w:hAnsi="Calibri" w:cs="Calibri"/>
+          <w:b/>
+          <w:bCs/>
+          <w:sz w:val="40"/>
+          <w:szCs w:val="40"/>
+        </w:rPr>
         <w:t>Sena</w:t>
       </w:r>
+      <w:proofErr w:type="spellEnd"/>
       <w:r>
         <w:rPr>
           <w:rFonts w:ascii="Calibri" w:hAnsi="Calibri" w:cs="Calibri"/>
@@ -3141,7 +3153,25 @@
           <w:sz w:val="24"/>
           <w:szCs w:val="24"/>
         </w:rPr>
-        <w:t>En el presente documento se destacan los aspectos más relevantes en el desarrollo de software de la plataforma LCDSena, cuyo objetivo es optimizar el proceso de legalización de viajes en el área de contabilidad. Esto se logra mediante la minimización de errores, la reducción de tiempos y la mejora de la eficiencia en este proceso administrativo.</w:t>
+        <w:t xml:space="preserve">En el presente documento se destacan los aspectos más relevantes en el desarrollo de software de la plataforma </w:t>
+      </w:r>
+      <w:proofErr w:type="spellStart"/>
+      <w:r>
+        <w:rPr>
+          <w:rFonts w:ascii="Calibri" w:hAnsi="Calibri" w:cs="Calibri"/>
+          <w:sz w:val="24"/>
+          <w:szCs w:val="24"/>
+        </w:rPr>
+        <w:t>LCDSena</w:t>
+      </w:r>
+      <w:proofErr w:type="spellEnd"/>
+      <w:r>
+        <w:rPr>
+          <w:rFonts w:ascii="Calibri" w:hAnsi="Calibri" w:cs="Calibri"/>
+          <w:sz w:val="24"/>
+          <w:szCs w:val="24"/>
+        </w:rPr>
+        <w:t>, cuyo objetivo es optimizar el proceso de legalización de viajes en el área de contabilidad. Esto se logra mediante la minimización de errores, la reducción de tiempos y la mejora de la eficiencia en este proceso administrativo.</w:t>
       </w:r>
     </w:p>
     <w:p>
@@ -3267,6 +3297,30 @@
         <w:t>Frameworks</w:t>
       </w:r>
       <w:bookmarkEnd w:id="3"/>
+    </w:p>
+    <w:p>
+      <w:pPr>
+        <w:pStyle w:val="Prrafodelista"/>
+        <w:numPr>
+          <w:ilvl w:val="0"/>
+          <w:numId w:val="14"/>
+        </w:numPr>
+      </w:pPr>
+      <w:r>
+        <w:pict w14:anchorId="75BADA6B">
+          <v:shape id="Imagen 3" o:spid="_x0000_i1086" type="#_x0000_t75" alt="Brand guideline and trademark usage agreement - Flowbite" style="width:10.05pt;height:10.05pt;visibility:visible;mso-wrap-style:square">
+            <v:imagedata r:id="rId13" o:title="Brand guideline and trademark usage agreement - Flowbite"/>
+          </v:shape>
+        </w:pict>
+      </w:r>
+      <w:r>
+        <w:t xml:space="preserve">  </w:t>
+      </w:r>
+      <w:proofErr w:type="spellStart"/>
+      <w:r>
+        <w:t>Flowbite</w:t>
+      </w:r>
+      <w:proofErr w:type="spellEnd"/>
     </w:p>
     <w:p>
       <w:pPr>
@@ -3303,7 +3357,7 @@
                     </pic:cNvPicPr>
                   </pic:nvPicPr>
                   <pic:blipFill>
-                    <a:blip r:embed="rId13" cstate="print">
+                    <a:blip r:embed="rId14" cstate="print">
                       <a:extLst>
                         <a:ext uri="{28A0092B-C50C-407E-A947-70E740481C1C}">
                           <a14:useLocalDpi xmlns:a14="http://schemas.microsoft.com/office/drawing/2010/main" val="0"/>
@@ -3342,13 +3396,23 @@
         </w:rPr>
         <w:t xml:space="preserve"> </w:t>
       </w:r>
-      <w:r>
-        <w:rPr>
-          <w:rFonts w:ascii="Calibri" w:hAnsi="Calibri" w:cs="Calibri"/>
-          <w:sz w:val="24"/>
-          <w:szCs w:val="24"/>
-        </w:rPr>
-        <w:t>Boostrab 5</w:t>
+      <w:proofErr w:type="spellStart"/>
+      <w:r>
+        <w:rPr>
+          <w:rFonts w:ascii="Calibri" w:hAnsi="Calibri" w:cs="Calibri"/>
+          <w:sz w:val="24"/>
+          <w:szCs w:val="24"/>
+        </w:rPr>
+        <w:t>Boostrab</w:t>
+      </w:r>
+      <w:proofErr w:type="spellEnd"/>
+      <w:r>
+        <w:rPr>
+          <w:rFonts w:ascii="Calibri" w:hAnsi="Calibri" w:cs="Calibri"/>
+          <w:sz w:val="24"/>
+          <w:szCs w:val="24"/>
+        </w:rPr>
+        <w:t xml:space="preserve"> 5</w:t>
       </w:r>
       <w:r>
         <w:rPr>
@@ -3374,8 +3438,8 @@
       </w:pPr>
       <w:r>
         <w:pict w14:anchorId="428F3723">
-          <v:shape id="Imagen 4" o:spid="_x0000_i1031" type="#_x0000_t75" style="width:34.5pt;height:14.25pt;visibility:visible;mso-wrap-style:square">
-            <v:imagedata r:id="rId14" o:title=""/>
+          <v:shape id="Imagen 4" o:spid="_x0000_i1031" type="#_x0000_t75" style="width:34.35pt;height:14.25pt;visibility:visible;mso-wrap-style:square">
+            <v:imagedata r:id="rId15" o:title=""/>
           </v:shape>
         </w:pict>
       </w:r>
@@ -3406,14 +3470,15 @@
       </w:pPr>
       <w:r>
         <w:pict w14:anchorId="1D28B4C3">
-          <v:shape id="Imagen 5" o:spid="_x0000_i1032" type="#_x0000_t75" style="width:12.75pt;height:12.75pt;visibility:visible;mso-wrap-style:square">
-            <v:imagedata r:id="rId15" o:title=""/>
+          <v:shape id="Imagen 5" o:spid="_x0000_i1032" type="#_x0000_t75" style="width:12.55pt;height:12.55pt;visibility:visible;mso-wrap-style:square">
+            <v:imagedata r:id="rId16" o:title=""/>
           </v:shape>
         </w:pict>
       </w:r>
       <w:r>
         <w:t xml:space="preserve"> </w:t>
       </w:r>
+      <w:proofErr w:type="spellStart"/>
       <w:r>
         <w:rPr>
           <w:rFonts w:ascii="Calibri" w:hAnsi="Calibri" w:cs="Calibri"/>
@@ -3422,6 +3487,7 @@
         </w:rPr>
         <w:t>Boxicons</w:t>
       </w:r>
+      <w:proofErr w:type="spellEnd"/>
     </w:p>
     <w:p>
       <w:pPr>
@@ -3472,7 +3538,7 @@
                     </pic:cNvPicPr>
                   </pic:nvPicPr>
                   <pic:blipFill>
-                    <a:blip r:embed="rId16" cstate="print">
+                    <a:blip r:embed="rId17" cstate="print">
                       <a:extLst>
                         <a:ext uri="{28A0092B-C50C-407E-A947-70E740481C1C}">
                           <a14:useLocalDpi xmlns:a14="http://schemas.microsoft.com/office/drawing/2010/main" val="0"/>
@@ -3511,6 +3577,7 @@
         </w:rPr>
         <w:t xml:space="preserve"> </w:t>
       </w:r>
+      <w:proofErr w:type="spellStart"/>
       <w:r>
         <w:rPr>
           <w:rFonts w:ascii="Calibri" w:hAnsi="Calibri" w:cs="Calibri"/>
@@ -3519,6 +3586,7 @@
         </w:rPr>
         <w:t>Html</w:t>
       </w:r>
+      <w:proofErr w:type="spellEnd"/>
     </w:p>
     <w:p>
       <w:pPr>
@@ -3555,7 +3623,7 @@
                     </pic:cNvPicPr>
                   </pic:nvPicPr>
                   <pic:blipFill>
-                    <a:blip r:embed="rId17" cstate="print">
+                    <a:blip r:embed="rId18" cstate="print">
                       <a:extLst>
                         <a:ext uri="{28A0092B-C50C-407E-A947-70E740481C1C}">
                           <a14:useLocalDpi xmlns:a14="http://schemas.microsoft.com/office/drawing/2010/main" val="0"/>
@@ -3594,6 +3662,7 @@
         </w:rPr>
         <w:t xml:space="preserve"> </w:t>
       </w:r>
+      <w:proofErr w:type="spellStart"/>
       <w:r>
         <w:rPr>
           <w:rFonts w:ascii="Calibri" w:hAnsi="Calibri" w:cs="Calibri"/>
@@ -3602,6 +3671,7 @@
         </w:rPr>
         <w:t>Css</w:t>
       </w:r>
+      <w:proofErr w:type="spellEnd"/>
     </w:p>
     <w:p>
       <w:pPr>
@@ -3638,7 +3708,7 @@
                     </pic:cNvPicPr>
                   </pic:nvPicPr>
                   <pic:blipFill rotWithShape="1">
-                    <a:blip r:embed="rId18" cstate="print">
+                    <a:blip r:embed="rId19" cstate="print">
                       <a:extLst>
                         <a:ext uri="{28A0092B-C50C-407E-A947-70E740481C1C}">
                           <a14:useLocalDpi xmlns:a14="http://schemas.microsoft.com/office/drawing/2010/main" val="0"/>
@@ -3741,7 +3811,7 @@
                     </pic:cNvPicPr>
                   </pic:nvPicPr>
                   <pic:blipFill>
-                    <a:blip r:embed="rId19" cstate="print">
+                    <a:blip r:embed="rId20" cstate="print">
                       <a:extLst>
                         <a:ext uri="{28A0092B-C50C-407E-A947-70E740481C1C}">
                           <a14:useLocalDpi xmlns:a14="http://schemas.microsoft.com/office/drawing/2010/main" val="0"/>
@@ -3786,8 +3856,18 @@
           <w:sz w:val="24"/>
           <w:szCs w:val="24"/>
         </w:rPr>
-        <w:t>Visual Studio Code</w:t>
-      </w:r>
+        <w:t xml:space="preserve">Visual Studio </w:t>
+      </w:r>
+      <w:proofErr w:type="spellStart"/>
+      <w:r>
+        <w:rPr>
+          <w:rFonts w:ascii="Calibri" w:hAnsi="Calibri" w:cs="Calibri"/>
+          <w:sz w:val="24"/>
+          <w:szCs w:val="24"/>
+        </w:rPr>
+        <w:t>Code</w:t>
+      </w:r>
+      <w:proofErr w:type="spellEnd"/>
     </w:p>
     <w:p>
       <w:pPr>
@@ -3841,7 +3921,7 @@
                     </pic:cNvPicPr>
                   </pic:nvPicPr>
                   <pic:blipFill rotWithShape="1">
-                    <a:blip r:embed="rId20" cstate="print">
+                    <a:blip r:embed="rId21" cstate="print">
                       <a:extLst>
                         <a:ext uri="{28A0092B-C50C-407E-A947-70E740481C1C}">
                           <a14:useLocalDpi xmlns:a14="http://schemas.microsoft.com/office/drawing/2010/main" val="0"/>
@@ -3911,15 +3991,43 @@
           <w:sz w:val="24"/>
           <w:szCs w:val="24"/>
         </w:rPr>
-        <w:t>Auto-Save</w:t>
-      </w:r>
-      <w:r>
-        <w:rPr>
-          <w:rFonts w:ascii="Calibri" w:hAnsi="Calibri" w:cs="Calibri"/>
-          <w:sz w:val="24"/>
-          <w:szCs w:val="24"/>
-        </w:rPr>
-        <w:t xml:space="preserve"> on Windows Change</w:t>
+        <w:t>Auto-</w:t>
+      </w:r>
+      <w:proofErr w:type="spellStart"/>
+      <w:r>
+        <w:rPr>
+          <w:rFonts w:ascii="Calibri" w:hAnsi="Calibri" w:cs="Calibri"/>
+          <w:sz w:val="24"/>
+          <w:szCs w:val="24"/>
+        </w:rPr>
+        <w:t>Save</w:t>
+      </w:r>
+      <w:proofErr w:type="spellEnd"/>
+      <w:r>
+        <w:rPr>
+          <w:rFonts w:ascii="Calibri" w:hAnsi="Calibri" w:cs="Calibri"/>
+          <w:sz w:val="24"/>
+          <w:szCs w:val="24"/>
+        </w:rPr>
+        <w:t xml:space="preserve"> </w:t>
+      </w:r>
+      <w:proofErr w:type="spellStart"/>
+      <w:r>
+        <w:rPr>
+          <w:rFonts w:ascii="Calibri" w:hAnsi="Calibri" w:cs="Calibri"/>
+          <w:sz w:val="24"/>
+          <w:szCs w:val="24"/>
+        </w:rPr>
+        <w:t>on</w:t>
+      </w:r>
+      <w:proofErr w:type="spellEnd"/>
+      <w:r>
+        <w:rPr>
+          <w:rFonts w:ascii="Calibri" w:hAnsi="Calibri" w:cs="Calibri"/>
+          <w:sz w:val="24"/>
+          <w:szCs w:val="24"/>
+        </w:rPr>
+        <w:t xml:space="preserve"> Windows Change</w:t>
       </w:r>
     </w:p>
     <w:p>
@@ -3960,7 +4068,7 @@
                     </pic:cNvPicPr>
                   </pic:nvPicPr>
                   <pic:blipFill rotWithShape="1">
-                    <a:blip r:embed="rId21" cstate="print">
+                    <a:blip r:embed="rId22" cstate="print">
                       <a:extLst>
                         <a:ext uri="{28A0092B-C50C-407E-A947-70E740481C1C}">
                           <a14:useLocalDpi xmlns:a14="http://schemas.microsoft.com/office/drawing/2010/main" val="0"/>
@@ -4002,14 +4110,34 @@
         </w:rPr>
         <w:t xml:space="preserve"> </w:t>
       </w:r>
-      <w:r>
-        <w:rPr>
-          <w:rFonts w:ascii="Calibri" w:hAnsi="Calibri" w:cs="Calibri"/>
-          <w:sz w:val="24"/>
-          <w:szCs w:val="24"/>
-        </w:rPr>
-        <w:t>Npm- Intelligence</w:t>
-      </w:r>
+      <w:proofErr w:type="spellStart"/>
+      <w:r>
+        <w:rPr>
+          <w:rFonts w:ascii="Calibri" w:hAnsi="Calibri" w:cs="Calibri"/>
+          <w:sz w:val="24"/>
+          <w:szCs w:val="24"/>
+        </w:rPr>
+        <w:t>Npm</w:t>
+      </w:r>
+      <w:proofErr w:type="spellEnd"/>
+      <w:r>
+        <w:rPr>
+          <w:rFonts w:ascii="Calibri" w:hAnsi="Calibri" w:cs="Calibri"/>
+          <w:sz w:val="24"/>
+          <w:szCs w:val="24"/>
+        </w:rPr>
+        <w:t xml:space="preserve">- </w:t>
+      </w:r>
+      <w:proofErr w:type="spellStart"/>
+      <w:r>
+        <w:rPr>
+          <w:rFonts w:ascii="Calibri" w:hAnsi="Calibri" w:cs="Calibri"/>
+          <w:sz w:val="24"/>
+          <w:szCs w:val="24"/>
+        </w:rPr>
+        <w:t>Intelligence</w:t>
+      </w:r>
+      <w:proofErr w:type="spellEnd"/>
     </w:p>
     <w:p>
       <w:pPr>
@@ -4060,7 +4188,7 @@
                     </pic:cNvPicPr>
                   </pic:nvPicPr>
                   <pic:blipFill>
-                    <a:blip r:embed="rId22" cstate="print">
+                    <a:blip r:embed="rId23" cstate="print">
                       <a:extLst>
                         <a:ext uri="{28A0092B-C50C-407E-A947-70E740481C1C}">
                           <a14:useLocalDpi xmlns:a14="http://schemas.microsoft.com/office/drawing/2010/main" val="0"/>
@@ -4099,6 +4227,7 @@
         </w:rPr>
         <w:t xml:space="preserve"> </w:t>
       </w:r>
+      <w:proofErr w:type="spellStart"/>
       <w:r>
         <w:rPr>
           <w:rFonts w:ascii="Calibri" w:hAnsi="Calibri" w:cs="Calibri"/>
@@ -4107,6 +4236,7 @@
         </w:rPr>
         <w:t>Figma</w:t>
       </w:r>
+      <w:proofErr w:type="spellEnd"/>
     </w:p>
     <w:p>
       <w:pPr>
@@ -4143,7 +4273,7 @@
                     </pic:cNvPicPr>
                   </pic:nvPicPr>
                   <pic:blipFill>
-                    <a:blip r:embed="rId23" cstate="print">
+                    <a:blip r:embed="rId24" cstate="print">
                       <a:extLst>
                         <a:ext uri="{28A0092B-C50C-407E-A947-70E740481C1C}">
                           <a14:useLocalDpi xmlns:a14="http://schemas.microsoft.com/office/drawing/2010/main" val="0"/>
@@ -4182,14 +4312,34 @@
         </w:rPr>
         <w:t xml:space="preserve"> </w:t>
       </w:r>
-      <w:r>
-        <w:rPr>
-          <w:rFonts w:ascii="Calibri" w:hAnsi="Calibri" w:cs="Calibri"/>
-          <w:sz w:val="24"/>
-          <w:szCs w:val="24"/>
-        </w:rPr>
-        <w:t>Gooogle docs</w:t>
-      </w:r>
+      <w:proofErr w:type="spellStart"/>
+      <w:r>
+        <w:rPr>
+          <w:rFonts w:ascii="Calibri" w:hAnsi="Calibri" w:cs="Calibri"/>
+          <w:sz w:val="24"/>
+          <w:szCs w:val="24"/>
+        </w:rPr>
+        <w:t>Gooogle</w:t>
+      </w:r>
+      <w:proofErr w:type="spellEnd"/>
+      <w:r>
+        <w:rPr>
+          <w:rFonts w:ascii="Calibri" w:hAnsi="Calibri" w:cs="Calibri"/>
+          <w:sz w:val="24"/>
+          <w:szCs w:val="24"/>
+        </w:rPr>
+        <w:t xml:space="preserve"> </w:t>
+      </w:r>
+      <w:proofErr w:type="spellStart"/>
+      <w:r>
+        <w:rPr>
+          <w:rFonts w:ascii="Calibri" w:hAnsi="Calibri" w:cs="Calibri"/>
+          <w:sz w:val="24"/>
+          <w:szCs w:val="24"/>
+        </w:rPr>
+        <w:t>docs</w:t>
+      </w:r>
+      <w:proofErr w:type="spellEnd"/>
     </w:p>
     <w:p>
       <w:pPr>
@@ -4229,7 +4379,7 @@
                     </pic:cNvPicPr>
                   </pic:nvPicPr>
                   <pic:blipFill rotWithShape="1">
-                    <a:blip r:embed="rId24" cstate="print">
+                    <a:blip r:embed="rId25" cstate="print">
                       <a:extLst>
                         <a:ext uri="{28A0092B-C50C-407E-A947-70E740481C1C}">
                           <a14:useLocalDpi xmlns:a14="http://schemas.microsoft.com/office/drawing/2010/main" val="0"/>
@@ -4318,7 +4468,7 @@
                     </pic:cNvPicPr>
                   </pic:nvPicPr>
                   <pic:blipFill rotWithShape="1">
-                    <a:blip r:embed="rId25" cstate="print">
+                    <a:blip r:embed="rId26" cstate="print">
                       <a:extLst>
                         <a:ext uri="{28A0092B-C50C-407E-A947-70E740481C1C}">
                           <a14:useLocalDpi xmlns:a14="http://schemas.microsoft.com/office/drawing/2010/main" val="0"/>
@@ -4360,6 +4510,7 @@
         </w:rPr>
         <w:t xml:space="preserve"> </w:t>
       </w:r>
+      <w:proofErr w:type="spellStart"/>
       <w:r>
         <w:rPr>
           <w:rFonts w:ascii="Calibri" w:hAnsi="Calibri" w:cs="Calibri"/>
@@ -4368,6 +4519,7 @@
         </w:rPr>
         <w:t>SVGRepo</w:t>
       </w:r>
+      <w:proofErr w:type="spellEnd"/>
     </w:p>
     <w:p>
       <w:pPr>
@@ -4407,7 +4559,7 @@
                     </pic:cNvPicPr>
                   </pic:nvPicPr>
                   <pic:blipFill>
-                    <a:blip r:embed="rId26" cstate="print">
+                    <a:blip r:embed="rId27" cstate="print">
                       <a:extLst>
                         <a:ext uri="{28A0092B-C50C-407E-A947-70E740481C1C}">
                           <a14:useLocalDpi xmlns:a14="http://schemas.microsoft.com/office/drawing/2010/main" val="0"/>
@@ -4446,6 +4598,7 @@
         </w:rPr>
         <w:t xml:space="preserve"> </w:t>
       </w:r>
+      <w:proofErr w:type="spellStart"/>
       <w:r>
         <w:rPr>
           <w:rFonts w:ascii="Calibri" w:hAnsi="Calibri" w:cs="Calibri"/>
@@ -4454,6 +4607,7 @@
         </w:rPr>
         <w:t>Lottiefiles</w:t>
       </w:r>
+      <w:proofErr w:type="spellEnd"/>
     </w:p>
     <w:p>
       <w:pPr>
@@ -4498,8 +4652,8 @@
       </w:pPr>
       <w:r>
         <w:pict w14:anchorId="012DA16C">
-          <v:shape id="Imagen 8" o:spid="_x0000_i1033" type="#_x0000_t75" alt="Logotipo&#10;&#10;Descripción generada automáticamente" style="width:9pt;height:9pt;visibility:visible;mso-wrap-style:square">
-            <v:imagedata r:id="rId27" o:title="Logotipo&#10;&#10;Descripción generada automáticamente" croptop="7360f" cropbottom="7188f" cropleft="7531f" cropright="7324f"/>
+          <v:shape id="Imagen 8" o:spid="_x0000_i1033" type="#_x0000_t75" alt="Logotipo&#10;&#10;Descripción generada automáticamente" style="width:9.2pt;height:9.2pt;visibility:visible;mso-wrap-style:square">
+            <v:imagedata r:id="rId28" o:title="Logotipo&#10;&#10;Descripción generada automáticamente" croptop="7360f" cropbottom="7188f" cropleft="7531f" cropright="7324f"/>
           </v:shape>
         </w:pict>
       </w:r>
@@ -4544,8 +4698,8 @@
       </w:pPr>
       <w:r>
         <w:pict w14:anchorId="43970CFB">
-          <v:shape id="Imagen 9" o:spid="_x0000_i1034" type="#_x0000_t75" alt="Icono&#10;&#10;Descripción generada automáticamente" style="width:11.25pt;height:11.25pt;visibility:visible;mso-wrap-style:square">
-            <v:imagedata r:id="rId28" o:title="Icono&#10;&#10;Descripción generada automáticamente"/>
+          <v:shape id="Imagen 9" o:spid="_x0000_i1034" type="#_x0000_t75" alt="Icono&#10;&#10;Descripción generada automáticamente" style="width:10.9pt;height:10.9pt;visibility:visible;mso-wrap-style:square">
+            <v:imagedata r:id="rId29" o:title="Icono&#10;&#10;Descripción generada automáticamente"/>
           </v:shape>
         </w:pict>
       </w:r>
@@ -4558,8 +4712,18 @@
           <w:sz w:val="24"/>
           <w:szCs w:val="24"/>
         </w:rPr>
-        <w:t>Visual Studio Code</w:t>
-      </w:r>
+        <w:t xml:space="preserve">Visual Studio </w:t>
+      </w:r>
+      <w:proofErr w:type="spellStart"/>
+      <w:r>
+        <w:rPr>
+          <w:rFonts w:ascii="Calibri" w:hAnsi="Calibri" w:cs="Calibri"/>
+          <w:sz w:val="24"/>
+          <w:szCs w:val="24"/>
+        </w:rPr>
+        <w:t>Code</w:t>
+      </w:r>
+      <w:proofErr w:type="spellEnd"/>
     </w:p>
     <w:p>
       <w:pPr>
@@ -4602,18 +4766,24 @@
         </w:numPr>
       </w:pPr>
       <w:r>
-        <w:pict w14:anchorId="0A7DC7B8">
-          <v:shape id="Imagen 10" o:spid="_x0000_i1035" type="#_x0000_t75" alt="Icono&#10;&#10;Descripción generada automáticamente" style="width:12.75pt;height:9.75pt;visibility:visible;mso-wrap-style:square">
-            <v:imagedata r:id="rId29" o:title="Icono&#10;&#10;Descripción generada automáticamente" croptop="9427f" cropbottom="9001f" cropleft="2714f" cropright="3163f"/>
-          </v:shape>
-        </w:pict>
-      </w:r>
+        <w:t xml:space="preserve">   </w:t>
+      </w:r>
+      <w:r>
+        <w:t xml:space="preserve">Spring </w:t>
+      </w:r>
+      <w:proofErr w:type="spellStart"/>
+      <w:r>
+        <w:t>Boot</w:t>
+      </w:r>
+      <w:proofErr w:type="spellEnd"/>
       <w:r>
         <w:t xml:space="preserve"> </w:t>
       </w:r>
-      <w:r>
-        <w:t>Live Server</w:t>
-      </w:r>
+      <w:proofErr w:type="spellStart"/>
+      <w:r>
+        <w:t>DevTools</w:t>
+      </w:r>
+      <w:proofErr w:type="spellEnd"/>
     </w:p>
     <w:p>
       <w:pPr>
@@ -4624,7 +4794,10 @@
         </w:numPr>
       </w:pPr>
       <w:r>
-        <w:t>Auto-Save on Windows Change</w:t>
+        <w:t xml:space="preserve">  </w:t>
+      </w:r>
+      <w:r>
+        <w:t>Spring Web</w:t>
       </w:r>
     </w:p>
     <w:p>
@@ -4636,9 +4809,86 @@
         </w:numPr>
       </w:pPr>
       <w:r>
-        <w:pict w14:anchorId="41A9E197">
-          <v:shape id="Imagen 12" o:spid="_x0000_i1036" type="#_x0000_t75" style="width:20.25pt;height:8.25pt;visibility:visible;mso-wrap-style:square">
-            <v:imagedata r:id="rId30" o:title="" croptop="19053f" cropbottom="19036f"/>
+        <w:t xml:space="preserve">  </w:t>
+      </w:r>
+      <w:r>
+        <w:t>Spring Data JPA</w:t>
+      </w:r>
+    </w:p>
+    <w:p>
+      <w:pPr>
+        <w:pStyle w:val="Prrafodelista"/>
+        <w:numPr>
+          <w:ilvl w:val="0"/>
+          <w:numId w:val="9"/>
+        </w:numPr>
+      </w:pPr>
+      <w:r>
+        <w:t xml:space="preserve">  </w:t>
+      </w:r>
+      <w:r>
+        <w:t>MS SQL Server Driver</w:t>
+      </w:r>
+    </w:p>
+    <w:p>
+      <w:pPr>
+        <w:pStyle w:val="Prrafodelista"/>
+        <w:numPr>
+          <w:ilvl w:val="0"/>
+          <w:numId w:val="9"/>
+        </w:numPr>
+      </w:pPr>
+      <w:r>
+        <w:t xml:space="preserve">  </w:t>
+      </w:r>
+      <w:proofErr w:type="spellStart"/>
+      <w:r>
+        <w:t>Thymeleaf</w:t>
+      </w:r>
+      <w:proofErr w:type="spellEnd"/>
+    </w:p>
+    <w:p>
+      <w:pPr>
+        <w:pStyle w:val="Prrafodelista"/>
+        <w:numPr>
+          <w:ilvl w:val="0"/>
+          <w:numId w:val="9"/>
+        </w:numPr>
+      </w:pPr>
+      <w:r>
+        <w:t xml:space="preserve">  </w:t>
+      </w:r>
+      <w:r>
+        <w:t>Lombok </w:t>
+      </w:r>
+    </w:p>
+    <w:p>
+      <w:pPr>
+        <w:pStyle w:val="Prrafodelista"/>
+        <w:numPr>
+          <w:ilvl w:val="0"/>
+          <w:numId w:val="9"/>
+        </w:numPr>
+      </w:pPr>
+      <w:r>
+        <w:t xml:space="preserve"> </w:t>
+      </w:r>
+      <w:r>
+        <w:t>Java Mail Sender</w:t>
+      </w:r>
+    </w:p>
+    <w:p>
+      <w:pPr>
+        <w:pStyle w:val="Prrafodelista"/>
+        <w:numPr>
+          <w:ilvl w:val="0"/>
+          <w:numId w:val="9"/>
+        </w:numPr>
+      </w:pPr>
+      <w:r>
+        <w:pict w14:anchorId="0A7DC7B8">
+          <v:shape id="Imagen 10" o:spid="_x0000_i1035" type="#_x0000_t75" alt="Icono&#10;&#10;Descripción generada automáticamente" style="width:12.55pt;height:10.05pt;visibility:visible;mso-wrap-style:square">
+            <v:imagedata r:id="rId30" o:title="Icono&#10;&#10;Descripción generada automáticamente" croptop="9427f" cropbottom="9001f" cropleft="2714f" cropright="3163f"/>
           </v:shape>
         </w:pict>
       </w:r>
@@ -4646,8 +4896,68 @@
         <w:t xml:space="preserve"> </w:t>
       </w:r>
       <w:r>
-        <w:t>Npm- Intelligence</w:t>
-      </w:r>
+        <w:t>Live Server</w:t>
+      </w:r>
+    </w:p>
+    <w:p>
+      <w:pPr>
+        <w:pStyle w:val="Prrafodelista"/>
+        <w:numPr>
+          <w:ilvl w:val="0"/>
+          <w:numId w:val="9"/>
+        </w:numPr>
+      </w:pPr>
+      <w:r>
+        <w:t>Auto-</w:t>
+      </w:r>
+      <w:proofErr w:type="spellStart"/>
+      <w:r>
+        <w:t>Save</w:t>
+      </w:r>
+      <w:proofErr w:type="spellEnd"/>
+      <w:r>
+        <w:t xml:space="preserve"> </w:t>
+      </w:r>
+      <w:proofErr w:type="spellStart"/>
+      <w:r>
+        <w:t>on</w:t>
+      </w:r>
+      <w:proofErr w:type="spellEnd"/>
+      <w:r>
+        <w:t xml:space="preserve"> Windows Change</w:t>
+      </w:r>
+    </w:p>
+    <w:p>
+      <w:pPr>
+        <w:pStyle w:val="Prrafodelista"/>
+        <w:numPr>
+          <w:ilvl w:val="0"/>
+          <w:numId w:val="9"/>
+        </w:numPr>
+      </w:pPr>
+      <w:r>
+        <w:pict w14:anchorId="41A9E197">
+          <v:shape id="Imagen 12" o:spid="_x0000_i1036" type="#_x0000_t75" style="width:20.1pt;height:8.35pt;visibility:visible;mso-wrap-style:square">
+            <v:imagedata r:id="rId31" o:title="" croptop="19053f" cropbottom="19036f"/>
+          </v:shape>
+        </w:pict>
+      </w:r>
+      <w:r>
+        <w:t xml:space="preserve"> </w:t>
+      </w:r>
+      <w:proofErr w:type="spellStart"/>
+      <w:r>
+        <w:t>Npm</w:t>
+      </w:r>
+      <w:proofErr w:type="spellEnd"/>
+      <w:r>
+        <w:t xml:space="preserve">- </w:t>
+      </w:r>
+      <w:proofErr w:type="spellStart"/>
+      <w:r>
+        <w:t>Intelligence</w:t>
+      </w:r>
+      <w:proofErr w:type="spellEnd"/>
     </w:p>
     <w:p>
       <w:pPr>
@@ -4679,7 +4989,7 @@
                     </pic:cNvPicPr>
                   </pic:nvPicPr>
                   <pic:blipFill>
-                    <a:blip r:embed="rId31" cstate="print">
+                    <a:blip r:embed="rId32" cstate="print">
                       <a:extLst>
                         <a:ext uri="{28A0092B-C50C-407E-A947-70E740481C1C}">
                           <a14:useLocalDpi xmlns:a14="http://schemas.microsoft.com/office/drawing/2010/main" val="0"/>
@@ -4713,9 +5023,27 @@
       <w:r>
         <w:t xml:space="preserve"> </w:t>
       </w:r>
-      <w:r>
-        <w:t>Send email with MailerSend</w:t>
-      </w:r>
+      <w:proofErr w:type="spellStart"/>
+      <w:r>
+        <w:t>Send</w:t>
+      </w:r>
+      <w:proofErr w:type="spellEnd"/>
+      <w:r>
+        <w:t xml:space="preserve"> email </w:t>
+      </w:r>
+      <w:proofErr w:type="spellStart"/>
+      <w:r>
+        <w:t>with</w:t>
+      </w:r>
+      <w:proofErr w:type="spellEnd"/>
+      <w:r>
+        <w:t xml:space="preserve"> </w:t>
+      </w:r>
+      <w:proofErr w:type="spellStart"/>
+      <w:r>
+        <w:t>MailerSend</w:t>
+      </w:r>
+      <w:proofErr w:type="spellEnd"/>
     </w:p>
     <w:p>
       <w:pPr>
@@ -4747,7 +5075,7 @@
                     </pic:cNvPicPr>
                   </pic:nvPicPr>
                   <pic:blipFill rotWithShape="1">
-                    <a:blip r:embed="rId32" cstate="print">
+                    <a:blip r:embed="rId33" cstate="print">
                       <a:extLst>
                         <a:ext uri="{28A0092B-C50C-407E-A947-70E740481C1C}">
                           <a14:useLocalDpi xmlns:a14="http://schemas.microsoft.com/office/drawing/2010/main" val="0"/>
@@ -4784,9 +5112,35 @@
       <w:r>
         <w:t xml:space="preserve"> </w:t>
       </w:r>
-      <w:r>
-        <w:t>Generate PDFs with Firestore</w:t>
-      </w:r>
+      <w:proofErr w:type="spellStart"/>
+      <w:r>
+        <w:t>Generate</w:t>
+      </w:r>
+      <w:proofErr w:type="spellEnd"/>
+      <w:r>
+        <w:t xml:space="preserve"> </w:t>
+      </w:r>
+      <w:proofErr w:type="spellStart"/>
+      <w:r>
+        <w:t>PDFs</w:t>
+      </w:r>
+      <w:proofErr w:type="spellEnd"/>
+      <w:r>
+        <w:t xml:space="preserve"> </w:t>
+      </w:r>
+      <w:proofErr w:type="spellStart"/>
+      <w:r>
+        <w:t>with</w:t>
+      </w:r>
+      <w:proofErr w:type="spellEnd"/>
+      <w:r>
+        <w:t xml:space="preserve"> </w:t>
+      </w:r>
+      <w:proofErr w:type="spellStart"/>
+      <w:r>
+        <w:t>Firestore</w:t>
+      </w:r>
+      <w:proofErr w:type="spellEnd"/>
     </w:p>
     <w:p>
       <w:pPr>
@@ -4811,14 +5165,19 @@
         </w:numPr>
       </w:pPr>
       <w:r>
-        <w:rPr>
-          <w:noProof/>
-        </w:rPr>
         <w:drawing>
-          <wp:inline distT="0" distB="0" distL="0" distR="0" wp14:anchorId="6C5AEDA1" wp14:editId="49F9A34C">
-            <wp:extent cx="102870" cy="102870"/>
-            <wp:effectExtent l="0" t="0" r="0" b="0"/>
-            <wp:docPr id="1018210504" name="Imagen 17" descr="Imagen que contiene Logotipo&#10;&#10;Descripción generada automáticamente"/>
+          <wp:anchor distT="0" distB="0" distL="114300" distR="114300" simplePos="0" relativeHeight="251659269" behindDoc="0" locked="0" layoutInCell="1" allowOverlap="1" wp14:anchorId="3DFA9D7B" wp14:editId="546D53C6">
+            <wp:simplePos x="0" y="0"/>
+            <wp:positionH relativeFrom="column">
+              <wp:posOffset>659506</wp:posOffset>
+            </wp:positionH>
+            <wp:positionV relativeFrom="paragraph">
+              <wp:posOffset>49457</wp:posOffset>
+            </wp:positionV>
+            <wp:extent cx="215181" cy="110561"/>
+            <wp:effectExtent l="0" t="0" r="0" b="3810"/>
+            <wp:wrapNone/>
+            <wp:docPr id="756749542" name="Imagen 5" descr="Logo MySQL Texto PNG transparente - StickPNG"/>
             <wp:cNvGraphicFramePr>
               <a:graphicFrameLocks xmlns:a="http://schemas.openxmlformats.org/drawingml/2006/main" noChangeAspect="1"/>
             </wp:cNvGraphicFramePr>
@@ -4826,13 +5185,13 @@
               <a:graphicData uri="http://schemas.openxmlformats.org/drawingml/2006/picture">
                 <pic:pic xmlns:pic="http://schemas.openxmlformats.org/drawingml/2006/picture">
                   <pic:nvPicPr>
-                    <pic:cNvPr id="1018210504" name="Imagen 17" descr="Imagen que contiene Logotipo&#10;&#10;Descripción generada automáticamente"/>
+                    <pic:cNvPr id="0" name="Picture 51" descr="Logo MySQL Texto PNG transparente - StickPNG"/>
                     <pic:cNvPicPr>
                       <a:picLocks noChangeAspect="1" noChangeArrowheads="1"/>
                     </pic:cNvPicPr>
                   </pic:nvPicPr>
                   <pic:blipFill>
-                    <a:blip r:embed="rId33" cstate="print">
+                    <a:blip r:embed="rId34" cstate="print">
                       <a:extLst>
                         <a:ext uri="{28A0092B-C50C-407E-A947-70E740481C1C}">
                           <a14:useLocalDpi xmlns:a14="http://schemas.microsoft.com/office/drawing/2010/main" val="0"/>
@@ -4847,7 +5206,7 @@
                   <pic:spPr bwMode="auto">
                     <a:xfrm>
                       <a:off x="0" y="0"/>
-                      <a:ext cx="109030" cy="109030"/>
+                      <a:ext cx="215181" cy="110561"/>
                     </a:xfrm>
                     <a:prstGeom prst="rect">
                       <a:avLst/>
@@ -4860,15 +5219,29 @@
                 </pic:pic>
               </a:graphicData>
             </a:graphic>
-          </wp:inline>
+            <wp14:sizeRelH relativeFrom="margin">
+              <wp14:pctWidth>0</wp14:pctWidth>
+            </wp14:sizeRelH>
+            <wp14:sizeRelV relativeFrom="margin">
+              <wp14:pctHeight>0</wp14:pctHeight>
+            </wp14:sizeRelV>
+          </wp:anchor>
         </w:drawing>
       </w:r>
       <w:r>
+        <w:t xml:space="preserve">     </w:t>
+      </w:r>
+      <w:r>
         <w:t xml:space="preserve"> </w:t>
       </w:r>
       <w:r>
-        <w:t>Firebase</w:t>
-      </w:r>
+        <w:t xml:space="preserve">  </w:t>
+      </w:r>
+      <w:proofErr w:type="spellStart"/>
+      <w:r>
+        <w:t>MySql</w:t>
+      </w:r>
+      <w:proofErr w:type="spellEnd"/>
     </w:p>
     <w:p>
       <w:pPr>
@@ -4900,7 +5273,7 @@
                     </pic:cNvPicPr>
                   </pic:nvPicPr>
                   <pic:blipFill>
-                    <a:blip r:embed="rId34" cstate="print">
+                    <a:blip r:embed="rId35" cstate="print">
                       <a:extLst>
                         <a:ext uri="{28A0092B-C50C-407E-A947-70E740481C1C}">
                           <a14:useLocalDpi xmlns:a14="http://schemas.microsoft.com/office/drawing/2010/main" val="0"/>
@@ -4980,7 +5353,7 @@
                     </pic:cNvPicPr>
                   </pic:nvPicPr>
                   <pic:blipFill rotWithShape="1">
-                    <a:blip r:embed="rId35" cstate="print">
+                    <a:blip r:embed="rId36" cstate="print">
                       <a:extLst>
                         <a:ext uri="{28A0092B-C50C-407E-A947-70E740481C1C}">
                           <a14:useLocalDpi xmlns:a14="http://schemas.microsoft.com/office/drawing/2010/main" val="0"/>
@@ -5018,8 +5391,13 @@
         <w:t xml:space="preserve"> </w:t>
       </w:r>
       <w:r>
-        <w:t>Git Bash</w:t>
-      </w:r>
+        <w:t xml:space="preserve">Git </w:t>
+      </w:r>
+      <w:proofErr w:type="spellStart"/>
+      <w:r>
+        <w:t>Bash</w:t>
+      </w:r>
+      <w:proofErr w:type="spellEnd"/>
     </w:p>
     <w:p>
       <w:pPr>
@@ -5130,7 +5508,7 @@
                     <pic:cNvPicPr/>
                   </pic:nvPicPr>
                   <pic:blipFill rotWithShape="1">
-                    <a:blip r:embed="rId36" cstate="print">
+                    <a:blip r:embed="rId37" cstate="print">
                       <a:extLst>
                         <a:ext uri="{28A0092B-C50C-407E-A947-70E740481C1C}">
                           <a14:useLocalDpi xmlns:a14="http://schemas.microsoft.com/office/drawing/2010/main" val="0"/>
@@ -5229,7 +5607,7 @@
                     <pic:cNvPicPr/>
                   </pic:nvPicPr>
                   <pic:blipFill rotWithShape="1">
-                    <a:blip r:embed="rId37" cstate="print">
+                    <a:blip r:embed="rId38" cstate="print">
                       <a:extLst>
                         <a:ext uri="{28A0092B-C50C-407E-A947-70E740481C1C}">
                           <a14:useLocalDpi xmlns:a14="http://schemas.microsoft.com/office/drawing/2010/main" val="0"/>
@@ -5321,7 +5699,7 @@
                     <pic:cNvPicPr/>
                   </pic:nvPicPr>
                   <pic:blipFill rotWithShape="1">
-                    <a:blip r:embed="rId38" cstate="print">
+                    <a:blip r:embed="rId39" cstate="print">
                       <a:extLst>
                         <a:ext uri="{28A0092B-C50C-407E-A947-70E740481C1C}">
                           <a14:useLocalDpi xmlns:a14="http://schemas.microsoft.com/office/drawing/2010/main" val="0"/>
@@ -5359,7 +5737,7 @@
           <w:noProof/>
         </w:rPr>
         <w:drawing>
-          <wp:inline distT="0" distB="0" distL="0" distR="0" wp14:anchorId="5D32C673" wp14:editId="00C8E54C">
+          <wp:inline distT="0" distB="0" distL="0" distR="0" wp14:anchorId="5D32C673" wp14:editId="2B7475C2">
             <wp:extent cx="5038725" cy="2498651"/>
             <wp:effectExtent l="0" t="0" r="0" b="0"/>
             <wp:docPr id="726173345" name="Imagen 1" descr="Texto&#10;&#10;Descripción generada automáticamente con confianza media"/>
@@ -5374,7 +5752,7 @@
                     <pic:cNvPicPr/>
                   </pic:nvPicPr>
                   <pic:blipFill rotWithShape="1">
-                    <a:blip r:embed="rId39" cstate="print">
+                    <a:blip r:embed="rId40" cstate="print">
                       <a:extLst>
                         <a:ext uri="{28A0092B-C50C-407E-A947-70E740481C1C}">
                           <a14:useLocalDpi xmlns:a14="http://schemas.microsoft.com/office/drawing/2010/main" val="0"/>
@@ -5508,7 +5886,7 @@
                     <pic:cNvPicPr/>
                   </pic:nvPicPr>
                   <pic:blipFill rotWithShape="1">
-                    <a:blip r:embed="rId40" cstate="print">
+                    <a:blip r:embed="rId41" cstate="print">
                       <a:extLst>
                         <a:ext uri="{28A0092B-C50C-407E-A947-70E740481C1C}">
                           <a14:useLocalDpi xmlns:a14="http://schemas.microsoft.com/office/drawing/2010/main" val="0"/>
@@ -5582,7 +5960,7 @@
           <w:noProof/>
         </w:rPr>
         <w:drawing>
-          <wp:anchor distT="0" distB="0" distL="114300" distR="114300" simplePos="0" relativeHeight="251658243" behindDoc="1" locked="0" layoutInCell="1" allowOverlap="1" wp14:anchorId="6ADA7AC0" wp14:editId="0481C0AA">
+          <wp:anchor distT="0" distB="0" distL="114300" distR="114300" simplePos="0" relativeHeight="251658243" behindDoc="1" locked="0" layoutInCell="1" allowOverlap="1" wp14:anchorId="6ADA7AC0" wp14:editId="7178341F">
             <wp:simplePos x="0" y="0"/>
             <wp:positionH relativeFrom="margin">
               <wp:posOffset>448945</wp:posOffset>
@@ -5605,7 +5983,7 @@
                     <pic:cNvPicPr/>
                   </pic:nvPicPr>
                   <pic:blipFill>
-                    <a:blip r:embed="rId41" cstate="print">
+                    <a:blip r:embed="rId42" cstate="print">
                       <a:extLst>
                         <a:ext uri="{28A0092B-C50C-407E-A947-70E740481C1C}">
                           <a14:useLocalDpi xmlns:a14="http://schemas.microsoft.com/office/drawing/2010/main" val="0"/>
@@ -5708,7 +6086,7 @@
         </w:rPr>
         <w:lastRenderedPageBreak/>
         <w:drawing>
-          <wp:anchor distT="0" distB="0" distL="114300" distR="114300" simplePos="0" relativeHeight="251658242" behindDoc="1" locked="0" layoutInCell="1" allowOverlap="1" wp14:anchorId="363684AD" wp14:editId="363403C7">
+          <wp:anchor distT="0" distB="0" distL="114300" distR="114300" simplePos="0" relativeHeight="251658242" behindDoc="1" locked="0" layoutInCell="1" allowOverlap="1" wp14:anchorId="363684AD" wp14:editId="3F9C7D1A">
             <wp:simplePos x="0" y="0"/>
             <wp:positionH relativeFrom="margin">
               <wp:align>center</wp:align>
@@ -5733,7 +6111,7 @@
                     </pic:cNvPicPr>
                   </pic:nvPicPr>
                   <pic:blipFill>
-                    <a:blip r:embed="rId42" cstate="print">
+                    <a:blip r:embed="rId43" cstate="print">
                       <a:extLst>
                         <a:ext uri="{28A0092B-C50C-407E-A947-70E740481C1C}">
                           <a14:useLocalDpi xmlns:a14="http://schemas.microsoft.com/office/drawing/2010/main" val="0"/>
@@ -5774,10 +6152,12 @@
         </w:numPr>
       </w:pPr>
       <w:bookmarkStart w:id="22" w:name="_Toc187833566"/>
+      <w:proofErr w:type="spellStart"/>
       <w:r>
         <w:t>Footer</w:t>
       </w:r>
       <w:bookmarkEnd w:id="22"/>
+      <w:proofErr w:type="spellEnd"/>
     </w:p>
     <w:p>
       <w:pPr>
@@ -5835,7 +6215,7 @@
                     <pic:cNvPicPr/>
                   </pic:nvPicPr>
                   <pic:blipFill rotWithShape="1">
-                    <a:blip r:embed="rId43" cstate="print">
+                    <a:blip r:embed="rId44" cstate="print">
                       <a:extLst>
                         <a:ext uri="{28A0092B-C50C-407E-A947-70E740481C1C}">
                           <a14:useLocalDpi xmlns:a14="http://schemas.microsoft.com/office/drawing/2010/main" val="0"/>
@@ -5906,7 +6286,7 @@
                     <pic:cNvPicPr/>
                   </pic:nvPicPr>
                   <pic:blipFill rotWithShape="1">
-                    <a:blip r:embed="rId44">
+                    <a:blip r:embed="rId45">
                       <a:alphaModFix/>
                       <a:extLst>
                         <a:ext uri="{28A0092B-C50C-407E-A947-70E740481C1C}">
@@ -6055,8 +6435,9 @@
           <w:sz w:val="24"/>
           <w:szCs w:val="24"/>
         </w:rPr>
-        <w:t xml:space="preserve"> (1 : N)</w:t>
-      </w:r>
+        <w:t xml:space="preserve"> (</w:t>
+      </w:r>
+      <w:proofErr w:type="gramStart"/>
       <w:r>
         <w:rPr>
           <w:rFonts w:ascii="Calibri" w:hAnsi="Calibri" w:cs="Calibri"/>
@@ -6065,153 +6446,9 @@
           <w:sz w:val="24"/>
           <w:szCs w:val="24"/>
         </w:rPr>
-        <w:t>:</w:t>
-      </w:r>
-      <w:r>
-        <w:rPr>
-          <w:rFonts w:ascii="Calibri" w:hAnsi="Calibri" w:cs="Calibri"/>
-          <w:sz w:val="24"/>
-          <w:szCs w:val="24"/>
-        </w:rPr>
-        <w:t xml:space="preserve"> Relación de uno a mucho</w:t>
-      </w:r>
-      <w:r>
-        <w:rPr>
-          <w:rFonts w:ascii="Calibri" w:hAnsi="Calibri" w:cs="Calibri"/>
-          <w:sz w:val="24"/>
-          <w:szCs w:val="24"/>
-        </w:rPr>
-        <w:t>s</w:t>
-      </w:r>
-      <w:r>
-        <w:rPr>
-          <w:rFonts w:ascii="Calibri" w:hAnsi="Calibri" w:cs="Calibri"/>
-          <w:sz w:val="24"/>
-          <w:szCs w:val="24"/>
-        </w:rPr>
-        <w:t xml:space="preserve"> donde </w:t>
-      </w:r>
-      <w:r>
-        <w:rPr>
-          <w:rFonts w:ascii="Calibri" w:hAnsi="Calibri" w:cs="Calibri"/>
-          <w:sz w:val="24"/>
-          <w:szCs w:val="24"/>
-        </w:rPr>
-        <w:t>un u</w:t>
-      </w:r>
-      <w:r>
-        <w:rPr>
-          <w:rFonts w:ascii="Calibri" w:hAnsi="Calibri" w:cs="Calibri"/>
-          <w:sz w:val="24"/>
-          <w:szCs w:val="24"/>
-        </w:rPr>
-        <w:t xml:space="preserve">suario </w:t>
-      </w:r>
-      <w:r>
-        <w:rPr>
-          <w:rFonts w:ascii="Calibri" w:hAnsi="Calibri" w:cs="Calibri"/>
-          <w:sz w:val="24"/>
-          <w:szCs w:val="24"/>
-        </w:rPr>
-        <w:t xml:space="preserve">realiza </w:t>
-      </w:r>
-      <w:r>
-        <w:rPr>
-          <w:rFonts w:ascii="Calibri" w:hAnsi="Calibri" w:cs="Calibri"/>
-          <w:sz w:val="24"/>
-          <w:szCs w:val="24"/>
-        </w:rPr>
-        <w:t>una</w:t>
-      </w:r>
-      <w:r>
-        <w:rPr>
-          <w:rFonts w:ascii="Calibri" w:hAnsi="Calibri" w:cs="Calibri"/>
-          <w:sz w:val="24"/>
-          <w:szCs w:val="24"/>
-        </w:rPr>
-        <w:t xml:space="preserve"> legalizaci</w:t>
-      </w:r>
-      <w:r>
-        <w:rPr>
-          <w:rFonts w:ascii="Calibri" w:hAnsi="Calibri" w:cs="Calibri"/>
-          <w:sz w:val="24"/>
-          <w:szCs w:val="24"/>
-        </w:rPr>
-        <w:t>ón</w:t>
-      </w:r>
-      <w:r>
-        <w:rPr>
-          <w:rFonts w:ascii="Calibri" w:hAnsi="Calibri" w:cs="Calibri"/>
-          <w:sz w:val="24"/>
-          <w:szCs w:val="24"/>
-        </w:rPr>
-        <w:t xml:space="preserve"> y </w:t>
-      </w:r>
-      <w:r>
-        <w:rPr>
-          <w:rFonts w:ascii="Calibri" w:hAnsi="Calibri" w:cs="Calibri"/>
-          <w:sz w:val="24"/>
-          <w:szCs w:val="24"/>
-        </w:rPr>
-        <w:t>muchas</w:t>
-      </w:r>
-      <w:r>
-        <w:rPr>
-          <w:rFonts w:ascii="Calibri" w:hAnsi="Calibri" w:cs="Calibri"/>
-          <w:sz w:val="24"/>
-          <w:szCs w:val="24"/>
-        </w:rPr>
-        <w:t xml:space="preserve"> legalizaci</w:t>
-      </w:r>
-      <w:r>
-        <w:rPr>
-          <w:rFonts w:ascii="Calibri" w:hAnsi="Calibri" w:cs="Calibri"/>
-          <w:sz w:val="24"/>
-          <w:szCs w:val="24"/>
-        </w:rPr>
-        <w:t>ones</w:t>
-      </w:r>
-      <w:r>
-        <w:rPr>
-          <w:rFonts w:ascii="Calibri" w:hAnsi="Calibri" w:cs="Calibri"/>
-          <w:sz w:val="24"/>
-          <w:szCs w:val="24"/>
-        </w:rPr>
-        <w:t xml:space="preserve"> </w:t>
-      </w:r>
-      <w:r>
-        <w:rPr>
-          <w:rFonts w:ascii="Calibri" w:hAnsi="Calibri" w:cs="Calibri"/>
-          <w:sz w:val="24"/>
-          <w:szCs w:val="24"/>
-        </w:rPr>
-        <w:t>están</w:t>
-      </w:r>
-      <w:r>
-        <w:rPr>
-          <w:rFonts w:ascii="Calibri" w:hAnsi="Calibri" w:cs="Calibri"/>
-          <w:sz w:val="24"/>
-          <w:szCs w:val="24"/>
-        </w:rPr>
-        <w:t xml:space="preserve"> asociadas</w:t>
-      </w:r>
-      <w:r>
-        <w:rPr>
-          <w:rFonts w:ascii="Calibri" w:hAnsi="Calibri" w:cs="Calibri"/>
-          <w:sz w:val="24"/>
-          <w:szCs w:val="24"/>
-        </w:rPr>
-        <w:t xml:space="preserve"> a un usuario.</w:t>
-      </w:r>
-    </w:p>
-    <w:p>
-      <w:pPr>
-        <w:rPr>
-          <w:rFonts w:ascii="Calibri" w:hAnsi="Calibri" w:cs="Calibri"/>
-          <w:sz w:val="24"/>
-          <w:szCs w:val="24"/>
-        </w:rPr>
-      </w:pPr>
+        <w:t>1 :</w:t>
+      </w:r>
+      <w:proofErr w:type="gramEnd"/>
       <w:r>
         <w:rPr>
           <w:rFonts w:ascii="Calibri" w:hAnsi="Calibri" w:cs="Calibri"/>
@@ -6220,7 +6457,7 @@
           <w:sz w:val="24"/>
           <w:szCs w:val="24"/>
         </w:rPr>
-        <w:t xml:space="preserve">Usuario </w:t>
+        <w:t xml:space="preserve"> N)</w:t>
       </w:r>
       <w:r>
         <w:rPr>
@@ -6230,8 +6467,153 @@
           <w:sz w:val="24"/>
           <w:szCs w:val="24"/>
         </w:rPr>
-        <w:t>–</w:t>
-      </w:r>
+        <w:t>:</w:t>
+      </w:r>
+      <w:r>
+        <w:rPr>
+          <w:rFonts w:ascii="Calibri" w:hAnsi="Calibri" w:cs="Calibri"/>
+          <w:sz w:val="24"/>
+          <w:szCs w:val="24"/>
+        </w:rPr>
+        <w:t xml:space="preserve"> Relación de uno a mucho</w:t>
+      </w:r>
+      <w:r>
+        <w:rPr>
+          <w:rFonts w:ascii="Calibri" w:hAnsi="Calibri" w:cs="Calibri"/>
+          <w:sz w:val="24"/>
+          <w:szCs w:val="24"/>
+        </w:rPr>
+        <w:t>s</w:t>
+      </w:r>
+      <w:r>
+        <w:rPr>
+          <w:rFonts w:ascii="Calibri" w:hAnsi="Calibri" w:cs="Calibri"/>
+          <w:sz w:val="24"/>
+          <w:szCs w:val="24"/>
+        </w:rPr>
+        <w:t xml:space="preserve"> donde </w:t>
+      </w:r>
+      <w:r>
+        <w:rPr>
+          <w:rFonts w:ascii="Calibri" w:hAnsi="Calibri" w:cs="Calibri"/>
+          <w:sz w:val="24"/>
+          <w:szCs w:val="24"/>
+        </w:rPr>
+        <w:t>un u</w:t>
+      </w:r>
+      <w:r>
+        <w:rPr>
+          <w:rFonts w:ascii="Calibri" w:hAnsi="Calibri" w:cs="Calibri"/>
+          <w:sz w:val="24"/>
+          <w:szCs w:val="24"/>
+        </w:rPr>
+        <w:t xml:space="preserve">suario </w:t>
+      </w:r>
+      <w:r>
+        <w:rPr>
+          <w:rFonts w:ascii="Calibri" w:hAnsi="Calibri" w:cs="Calibri"/>
+          <w:sz w:val="24"/>
+          <w:szCs w:val="24"/>
+        </w:rPr>
+        <w:t xml:space="preserve">realiza </w:t>
+      </w:r>
+      <w:r>
+        <w:rPr>
+          <w:rFonts w:ascii="Calibri" w:hAnsi="Calibri" w:cs="Calibri"/>
+          <w:sz w:val="24"/>
+          <w:szCs w:val="24"/>
+        </w:rPr>
+        <w:t>una</w:t>
+      </w:r>
+      <w:r>
+        <w:rPr>
+          <w:rFonts w:ascii="Calibri" w:hAnsi="Calibri" w:cs="Calibri"/>
+          <w:sz w:val="24"/>
+          <w:szCs w:val="24"/>
+        </w:rPr>
+        <w:t xml:space="preserve"> legalizaci</w:t>
+      </w:r>
+      <w:r>
+        <w:rPr>
+          <w:rFonts w:ascii="Calibri" w:hAnsi="Calibri" w:cs="Calibri"/>
+          <w:sz w:val="24"/>
+          <w:szCs w:val="24"/>
+        </w:rPr>
+        <w:t>ón</w:t>
+      </w:r>
+      <w:r>
+        <w:rPr>
+          <w:rFonts w:ascii="Calibri" w:hAnsi="Calibri" w:cs="Calibri"/>
+          <w:sz w:val="24"/>
+          <w:szCs w:val="24"/>
+        </w:rPr>
+        <w:t xml:space="preserve"> y </w:t>
+      </w:r>
+      <w:r>
+        <w:rPr>
+          <w:rFonts w:ascii="Calibri" w:hAnsi="Calibri" w:cs="Calibri"/>
+          <w:sz w:val="24"/>
+          <w:szCs w:val="24"/>
+        </w:rPr>
+        <w:t>muchas</w:t>
+      </w:r>
+      <w:r>
+        <w:rPr>
+          <w:rFonts w:ascii="Calibri" w:hAnsi="Calibri" w:cs="Calibri"/>
+          <w:sz w:val="24"/>
+          <w:szCs w:val="24"/>
+        </w:rPr>
+        <w:t xml:space="preserve"> legalizaci</w:t>
+      </w:r>
+      <w:r>
+        <w:rPr>
+          <w:rFonts w:ascii="Calibri" w:hAnsi="Calibri" w:cs="Calibri"/>
+          <w:sz w:val="24"/>
+          <w:szCs w:val="24"/>
+        </w:rPr>
+        <w:t>ones</w:t>
+      </w:r>
+      <w:r>
+        <w:rPr>
+          <w:rFonts w:ascii="Calibri" w:hAnsi="Calibri" w:cs="Calibri"/>
+          <w:sz w:val="24"/>
+          <w:szCs w:val="24"/>
+        </w:rPr>
+        <w:t xml:space="preserve"> </w:t>
+      </w:r>
+      <w:r>
+        <w:rPr>
+          <w:rFonts w:ascii="Calibri" w:hAnsi="Calibri" w:cs="Calibri"/>
+          <w:sz w:val="24"/>
+          <w:szCs w:val="24"/>
+        </w:rPr>
+        <w:t>están</w:t>
+      </w:r>
+      <w:r>
+        <w:rPr>
+          <w:rFonts w:ascii="Calibri" w:hAnsi="Calibri" w:cs="Calibri"/>
+          <w:sz w:val="24"/>
+          <w:szCs w:val="24"/>
+        </w:rPr>
+        <w:t xml:space="preserve"> asociadas</w:t>
+      </w:r>
+      <w:r>
+        <w:rPr>
+          <w:rFonts w:ascii="Calibri" w:hAnsi="Calibri" w:cs="Calibri"/>
+          <w:sz w:val="24"/>
+          <w:szCs w:val="24"/>
+        </w:rPr>
+        <w:t xml:space="preserve"> a un usuario.</w:t>
+      </w:r>
+    </w:p>
+    <w:p>
+      <w:pPr>
+        <w:rPr>
+          <w:rFonts w:ascii="Calibri" w:hAnsi="Calibri" w:cs="Calibri"/>
+          <w:sz w:val="24"/>
+          <w:szCs w:val="24"/>
+        </w:rPr>
+      </w:pPr>
       <w:r>
         <w:rPr>
           <w:rFonts w:ascii="Calibri" w:hAnsi="Calibri" w:cs="Calibri"/>
@@ -6240,7 +6622,7 @@
           <w:sz w:val="24"/>
           <w:szCs w:val="24"/>
         </w:rPr>
-        <w:t xml:space="preserve"> PDF</w:t>
+        <w:t xml:space="preserve">Usuario </w:t>
       </w:r>
       <w:r>
         <w:rPr>
@@ -6250,49 +6632,8 @@
           <w:sz w:val="24"/>
           <w:szCs w:val="24"/>
         </w:rPr>
-        <w:t xml:space="preserve"> (1 : N): </w:t>
-      </w:r>
-      <w:r>
-        <w:rPr>
-          <w:rFonts w:ascii="Calibri" w:hAnsi="Calibri" w:cs="Calibri"/>
-          <w:sz w:val="24"/>
-          <w:szCs w:val="24"/>
-        </w:rPr>
-        <w:t xml:space="preserve">Relación de uno a muchos donde un usuario </w:t>
-      </w:r>
-      <w:r>
-        <w:rPr>
-          <w:rFonts w:ascii="Calibri" w:hAnsi="Calibri" w:cs="Calibri"/>
-          <w:sz w:val="24"/>
-          <w:szCs w:val="24"/>
-        </w:rPr>
-        <w:t xml:space="preserve">carga muchos PDFs pero un PDF </w:t>
-      </w:r>
-      <w:r>
-        <w:rPr>
-          <w:rFonts w:ascii="Calibri" w:hAnsi="Calibri" w:cs="Calibri"/>
-          <w:sz w:val="24"/>
-          <w:szCs w:val="24"/>
-        </w:rPr>
-        <w:t>está asociado</w:t>
-      </w:r>
-      <w:r>
-        <w:rPr>
-          <w:rFonts w:ascii="Calibri" w:hAnsi="Calibri" w:cs="Calibri"/>
-          <w:sz w:val="24"/>
-          <w:szCs w:val="24"/>
-        </w:rPr>
-        <w:t xml:space="preserve"> a un usuario.</w:t>
-      </w:r>
-    </w:p>
-    <w:p>
-      <w:pPr>
-        <w:rPr>
-          <w:rFonts w:ascii="Calibri" w:hAnsi="Calibri" w:cs="Calibri"/>
-          <w:sz w:val="24"/>
-          <w:szCs w:val="24"/>
-        </w:rPr>
-      </w:pPr>
+        <w:t>–</w:t>
+      </w:r>
       <w:r>
         <w:rPr>
           <w:rFonts w:ascii="Calibri" w:hAnsi="Calibri" w:cs="Calibri"/>
@@ -6301,7 +6642,7 @@
           <w:sz w:val="24"/>
           <w:szCs w:val="24"/>
         </w:rPr>
-        <w:t>PDF – Viaje (</w:t>
+        <w:t xml:space="preserve"> PDF</w:t>
       </w:r>
       <w:r>
         <w:rPr>
@@ -6311,129 +6652,9 @@
           <w:sz w:val="24"/>
           <w:szCs w:val="24"/>
         </w:rPr>
-        <w:t xml:space="preserve">1 : N): </w:t>
-      </w:r>
-      <w:r>
-        <w:rPr>
-          <w:rFonts w:ascii="Calibri" w:hAnsi="Calibri" w:cs="Calibri"/>
-          <w:sz w:val="24"/>
-          <w:szCs w:val="24"/>
-        </w:rPr>
-        <w:t xml:space="preserve">Relación de </w:t>
-      </w:r>
-      <w:r>
-        <w:rPr>
-          <w:rFonts w:ascii="Calibri" w:hAnsi="Calibri" w:cs="Calibri"/>
-          <w:sz w:val="24"/>
-          <w:szCs w:val="24"/>
-        </w:rPr>
-        <w:t>uno a mucho</w:t>
-      </w:r>
-      <w:r>
-        <w:rPr>
-          <w:rFonts w:ascii="Calibri" w:hAnsi="Calibri" w:cs="Calibri"/>
-          <w:sz w:val="24"/>
-          <w:szCs w:val="24"/>
-        </w:rPr>
-        <w:t>s</w:t>
-      </w:r>
-      <w:r>
-        <w:rPr>
-          <w:rFonts w:ascii="Calibri" w:hAnsi="Calibri" w:cs="Calibri"/>
-          <w:sz w:val="24"/>
-          <w:szCs w:val="24"/>
-        </w:rPr>
-        <w:t xml:space="preserve"> donde un PDF </w:t>
-      </w:r>
-      <w:r>
-        <w:rPr>
-          <w:rFonts w:ascii="Calibri" w:hAnsi="Calibri" w:cs="Calibri"/>
-          <w:sz w:val="24"/>
-          <w:szCs w:val="24"/>
-        </w:rPr>
-        <w:t xml:space="preserve">puede </w:t>
-      </w:r>
-      <w:r>
-        <w:rPr>
-          <w:rFonts w:ascii="Calibri" w:hAnsi="Calibri" w:cs="Calibri"/>
-          <w:sz w:val="24"/>
-          <w:szCs w:val="24"/>
-        </w:rPr>
-        <w:t xml:space="preserve">estar asociado </w:t>
-      </w:r>
-      <w:r>
-        <w:rPr>
-          <w:rFonts w:ascii="Calibri" w:hAnsi="Calibri" w:cs="Calibri"/>
-          <w:sz w:val="24"/>
-          <w:szCs w:val="24"/>
-        </w:rPr>
-        <w:t xml:space="preserve">a </w:t>
-      </w:r>
-      <w:r>
-        <w:rPr>
-          <w:rFonts w:ascii="Calibri" w:hAnsi="Calibri" w:cs="Calibri"/>
-          <w:sz w:val="24"/>
-          <w:szCs w:val="24"/>
-        </w:rPr>
-        <w:t>varias</w:t>
-      </w:r>
-      <w:r>
-        <w:rPr>
-          <w:rFonts w:ascii="Calibri" w:hAnsi="Calibri" w:cs="Calibri"/>
-          <w:sz w:val="24"/>
-          <w:szCs w:val="24"/>
-        </w:rPr>
-        <w:t xml:space="preserve"> </w:t>
-      </w:r>
-      <w:r>
-        <w:rPr>
-          <w:rFonts w:ascii="Calibri" w:hAnsi="Calibri" w:cs="Calibri"/>
-          <w:sz w:val="24"/>
-          <w:szCs w:val="24"/>
-        </w:rPr>
-        <w:t>órdenes</w:t>
-      </w:r>
-      <w:r>
-        <w:rPr>
-          <w:rFonts w:ascii="Calibri" w:hAnsi="Calibri" w:cs="Calibri"/>
-          <w:sz w:val="24"/>
-          <w:szCs w:val="24"/>
-        </w:rPr>
-        <w:t xml:space="preserve"> de viaje </w:t>
-      </w:r>
-      <w:r>
-        <w:rPr>
-          <w:rFonts w:ascii="Calibri" w:hAnsi="Calibri" w:cs="Calibri"/>
-          <w:sz w:val="24"/>
-          <w:szCs w:val="24"/>
-        </w:rPr>
-        <w:t xml:space="preserve">y </w:t>
-      </w:r>
-      <w:r>
-        <w:rPr>
-          <w:rFonts w:ascii="Calibri" w:hAnsi="Calibri" w:cs="Calibri"/>
-          <w:sz w:val="24"/>
-          <w:szCs w:val="24"/>
-        </w:rPr>
-        <w:t xml:space="preserve">muchas ordenes de viaje </w:t>
-      </w:r>
-      <w:r>
-        <w:rPr>
-          <w:rFonts w:ascii="Calibri" w:hAnsi="Calibri" w:cs="Calibri"/>
-          <w:sz w:val="24"/>
-          <w:szCs w:val="24"/>
-        </w:rPr>
-        <w:t>estén asociadas a un PDF.</w:t>
-      </w:r>
-    </w:p>
-    <w:p>
-      <w:pPr>
-        <w:rPr>
-          <w:rFonts w:ascii="Calibri" w:hAnsi="Calibri" w:cs="Calibri"/>
-          <w:sz w:val="24"/>
-          <w:szCs w:val="24"/>
-        </w:rPr>
-      </w:pPr>
+        <w:t xml:space="preserve"> (</w:t>
+      </w:r>
+      <w:proofErr w:type="gramStart"/>
       <w:r>
         <w:rPr>
           <w:rFonts w:ascii="Calibri" w:hAnsi="Calibri" w:cs="Calibri"/>
@@ -6442,8 +6663,9 @@
           <w:sz w:val="24"/>
           <w:szCs w:val="24"/>
         </w:rPr>
-        <w:t>Viaje – Legalización (</w:t>
-      </w:r>
+        <w:t>1 :</w:t>
+      </w:r>
+      <w:proofErr w:type="gramEnd"/>
       <w:r>
         <w:rPr>
           <w:rFonts w:ascii="Calibri" w:hAnsi="Calibri" w:cs="Calibri"/>
@@ -6452,7 +6674,251 @@
           <w:sz w:val="24"/>
           <w:szCs w:val="24"/>
         </w:rPr>
-        <w:t xml:space="preserve">1 : 1): </w:t>
+        <w:t xml:space="preserve"> N): </w:t>
+      </w:r>
+      <w:r>
+        <w:rPr>
+          <w:rFonts w:ascii="Calibri" w:hAnsi="Calibri" w:cs="Calibri"/>
+          <w:sz w:val="24"/>
+          <w:szCs w:val="24"/>
+        </w:rPr>
+        <w:t xml:space="preserve">Relación de uno a muchos donde un usuario </w:t>
+      </w:r>
+      <w:r>
+        <w:rPr>
+          <w:rFonts w:ascii="Calibri" w:hAnsi="Calibri" w:cs="Calibri"/>
+          <w:sz w:val="24"/>
+          <w:szCs w:val="24"/>
+        </w:rPr>
+        <w:t xml:space="preserve">carga muchos </w:t>
+      </w:r>
+      <w:proofErr w:type="spellStart"/>
+      <w:r>
+        <w:rPr>
+          <w:rFonts w:ascii="Calibri" w:hAnsi="Calibri" w:cs="Calibri"/>
+          <w:sz w:val="24"/>
+          <w:szCs w:val="24"/>
+        </w:rPr>
+        <w:t>PDFs</w:t>
+      </w:r>
+      <w:proofErr w:type="spellEnd"/>
+      <w:r>
+        <w:rPr>
+          <w:rFonts w:ascii="Calibri" w:hAnsi="Calibri" w:cs="Calibri"/>
+          <w:sz w:val="24"/>
+          <w:szCs w:val="24"/>
+        </w:rPr>
+        <w:t xml:space="preserve"> pero un PDF </w:t>
+      </w:r>
+      <w:r>
+        <w:rPr>
+          <w:rFonts w:ascii="Calibri" w:hAnsi="Calibri" w:cs="Calibri"/>
+          <w:sz w:val="24"/>
+          <w:szCs w:val="24"/>
+        </w:rPr>
+        <w:t>está asociado</w:t>
+      </w:r>
+      <w:r>
+        <w:rPr>
+          <w:rFonts w:ascii="Calibri" w:hAnsi="Calibri" w:cs="Calibri"/>
+          <w:sz w:val="24"/>
+          <w:szCs w:val="24"/>
+        </w:rPr>
+        <w:t xml:space="preserve"> a un usuario.</w:t>
+      </w:r>
+    </w:p>
+    <w:p>
+      <w:pPr>
+        <w:rPr>
+          <w:rFonts w:ascii="Calibri" w:hAnsi="Calibri" w:cs="Calibri"/>
+          <w:sz w:val="24"/>
+          <w:szCs w:val="24"/>
+        </w:rPr>
+      </w:pPr>
+      <w:r>
+        <w:rPr>
+          <w:rFonts w:ascii="Calibri" w:hAnsi="Calibri" w:cs="Calibri"/>
+          <w:b/>
+          <w:bCs/>
+          <w:sz w:val="24"/>
+          <w:szCs w:val="24"/>
+        </w:rPr>
+        <w:t>PDF – Viaje (</w:t>
+      </w:r>
+      <w:proofErr w:type="gramStart"/>
+      <w:r>
+        <w:rPr>
+          <w:rFonts w:ascii="Calibri" w:hAnsi="Calibri" w:cs="Calibri"/>
+          <w:b/>
+          <w:bCs/>
+          <w:sz w:val="24"/>
+          <w:szCs w:val="24"/>
+        </w:rPr>
+        <w:t>1 :</w:t>
+      </w:r>
+      <w:proofErr w:type="gramEnd"/>
+      <w:r>
+        <w:rPr>
+          <w:rFonts w:ascii="Calibri" w:hAnsi="Calibri" w:cs="Calibri"/>
+          <w:b/>
+          <w:bCs/>
+          <w:sz w:val="24"/>
+          <w:szCs w:val="24"/>
+        </w:rPr>
+        <w:t xml:space="preserve"> N): </w:t>
+      </w:r>
+      <w:r>
+        <w:rPr>
+          <w:rFonts w:ascii="Calibri" w:hAnsi="Calibri" w:cs="Calibri"/>
+          <w:sz w:val="24"/>
+          <w:szCs w:val="24"/>
+        </w:rPr>
+        <w:t xml:space="preserve">Relación de </w:t>
+      </w:r>
+      <w:r>
+        <w:rPr>
+          <w:rFonts w:ascii="Calibri" w:hAnsi="Calibri" w:cs="Calibri"/>
+          <w:sz w:val="24"/>
+          <w:szCs w:val="24"/>
+        </w:rPr>
+        <w:t>uno a mucho</w:t>
+      </w:r>
+      <w:r>
+        <w:rPr>
+          <w:rFonts w:ascii="Calibri" w:hAnsi="Calibri" w:cs="Calibri"/>
+          <w:sz w:val="24"/>
+          <w:szCs w:val="24"/>
+        </w:rPr>
+        <w:t>s</w:t>
+      </w:r>
+      <w:r>
+        <w:rPr>
+          <w:rFonts w:ascii="Calibri" w:hAnsi="Calibri" w:cs="Calibri"/>
+          <w:sz w:val="24"/>
+          <w:szCs w:val="24"/>
+        </w:rPr>
+        <w:t xml:space="preserve"> donde un PDF </w:t>
+      </w:r>
+      <w:r>
+        <w:rPr>
+          <w:rFonts w:ascii="Calibri" w:hAnsi="Calibri" w:cs="Calibri"/>
+          <w:sz w:val="24"/>
+          <w:szCs w:val="24"/>
+        </w:rPr>
+        <w:t xml:space="preserve">puede </w:t>
+      </w:r>
+      <w:r>
+        <w:rPr>
+          <w:rFonts w:ascii="Calibri" w:hAnsi="Calibri" w:cs="Calibri"/>
+          <w:sz w:val="24"/>
+          <w:szCs w:val="24"/>
+        </w:rPr>
+        <w:t xml:space="preserve">estar asociado </w:t>
+      </w:r>
+      <w:r>
+        <w:rPr>
+          <w:rFonts w:ascii="Calibri" w:hAnsi="Calibri" w:cs="Calibri"/>
+          <w:sz w:val="24"/>
+          <w:szCs w:val="24"/>
+        </w:rPr>
+        <w:t xml:space="preserve">a </w:t>
+      </w:r>
+      <w:r>
+        <w:rPr>
+          <w:rFonts w:ascii="Calibri" w:hAnsi="Calibri" w:cs="Calibri"/>
+          <w:sz w:val="24"/>
+          <w:szCs w:val="24"/>
+        </w:rPr>
+        <w:t>varias</w:t>
+      </w:r>
+      <w:r>
+        <w:rPr>
+          <w:rFonts w:ascii="Calibri" w:hAnsi="Calibri" w:cs="Calibri"/>
+          <w:sz w:val="24"/>
+          <w:szCs w:val="24"/>
+        </w:rPr>
+        <w:t xml:space="preserve"> </w:t>
+      </w:r>
+      <w:r>
+        <w:rPr>
+          <w:rFonts w:ascii="Calibri" w:hAnsi="Calibri" w:cs="Calibri"/>
+          <w:sz w:val="24"/>
+          <w:szCs w:val="24"/>
+        </w:rPr>
+        <w:t>órdenes</w:t>
+      </w:r>
+      <w:r>
+        <w:rPr>
+          <w:rFonts w:ascii="Calibri" w:hAnsi="Calibri" w:cs="Calibri"/>
+          <w:sz w:val="24"/>
+          <w:szCs w:val="24"/>
+        </w:rPr>
+        <w:t xml:space="preserve"> de viaje </w:t>
+      </w:r>
+      <w:r>
+        <w:rPr>
+          <w:rFonts w:ascii="Calibri" w:hAnsi="Calibri" w:cs="Calibri"/>
+          <w:sz w:val="24"/>
+          <w:szCs w:val="24"/>
+        </w:rPr>
+        <w:t xml:space="preserve">y </w:t>
+      </w:r>
+      <w:r>
+        <w:rPr>
+          <w:rFonts w:ascii="Calibri" w:hAnsi="Calibri" w:cs="Calibri"/>
+          <w:sz w:val="24"/>
+          <w:szCs w:val="24"/>
+        </w:rPr>
+        <w:t xml:space="preserve">muchas ordenes de viaje </w:t>
+      </w:r>
+      <w:r>
+        <w:rPr>
+          <w:rFonts w:ascii="Calibri" w:hAnsi="Calibri" w:cs="Calibri"/>
+          <w:sz w:val="24"/>
+          <w:szCs w:val="24"/>
+        </w:rPr>
+        <w:t>estén asociadas a un PDF.</w:t>
+      </w:r>
+    </w:p>
+    <w:p>
+      <w:pPr>
+        <w:rPr>
+          <w:rFonts w:ascii="Calibri" w:hAnsi="Calibri" w:cs="Calibri"/>
+          <w:sz w:val="24"/>
+          <w:szCs w:val="24"/>
+        </w:rPr>
+      </w:pPr>
+      <w:r>
+        <w:rPr>
+          <w:rFonts w:ascii="Calibri" w:hAnsi="Calibri" w:cs="Calibri"/>
+          <w:b/>
+          <w:bCs/>
+          <w:sz w:val="24"/>
+          <w:szCs w:val="24"/>
+        </w:rPr>
+        <w:t>Viaje – Legalización (</w:t>
+      </w:r>
+      <w:proofErr w:type="gramStart"/>
+      <w:r>
+        <w:rPr>
+          <w:rFonts w:ascii="Calibri" w:hAnsi="Calibri" w:cs="Calibri"/>
+          <w:b/>
+          <w:bCs/>
+          <w:sz w:val="24"/>
+          <w:szCs w:val="24"/>
+        </w:rPr>
+        <w:t>1 :</w:t>
+      </w:r>
+      <w:proofErr w:type="gramEnd"/>
+      <w:r>
+        <w:rPr>
+          <w:rFonts w:ascii="Calibri" w:hAnsi="Calibri" w:cs="Calibri"/>
+          <w:b/>
+          <w:bCs/>
+          <w:sz w:val="24"/>
+          <w:szCs w:val="24"/>
+        </w:rPr>
+        <w:t xml:space="preserve"> 1): </w:t>
       </w:r>
       <w:r>
         <w:rPr>
@@ -6541,7 +7007,7 @@
                     <pic:cNvPicPr/>
                   </pic:nvPicPr>
                   <pic:blipFill rotWithShape="1">
-                    <a:blip r:embed="rId45" cstate="print">
+                    <a:blip r:embed="rId46" cstate="print">
                       <a:extLst>
                         <a:ext uri="{28A0092B-C50C-407E-A947-70E740481C1C}">
                           <a14:useLocalDpi xmlns:a14="http://schemas.microsoft.com/office/drawing/2010/main" val="0"/>
@@ -6623,7 +7089,7 @@
                     <pic:cNvPicPr/>
                   </pic:nvPicPr>
                   <pic:blipFill rotWithShape="1">
-                    <a:blip r:embed="rId46" cstate="print">
+                    <a:blip r:embed="rId47" cstate="print">
                       <a:extLst>
                         <a:ext uri="{28A0092B-C50C-407E-A947-70E740481C1C}">
                           <a14:useLocalDpi xmlns:a14="http://schemas.microsoft.com/office/drawing/2010/main" val="0"/>
@@ -6684,7 +7150,7 @@
       </w:r>
     </w:p>
     <w:p>
-      <w:hyperlink r:id="rId47" w:history="1">
+      <w:hyperlink r:id="rId48" w:history="1">
         <w:r>
           <w:rPr>
             <w:rStyle w:val="Hipervnculo"/>
@@ -6700,7 +7166,15 @@
       </w:r>
     </w:p>
     <w:p>
-      <w:r>
+      <w:pPr>
+        <w:rPr>
+          <w:lang w:val="en-US"/>
+        </w:rPr>
+      </w:pPr>
+      <w:r>
+        <w:rPr>
+          <w:lang w:val="en-US"/>
+        </w:rPr>
         <w:t>¿Qué es front-end y back-end?</w:t>
       </w:r>
     </w:p>
@@ -6708,27 +7182,377 @@
       <w:pPr>
         <w:jc w:val="both"/>
         <w:rPr>
-          <w:rFonts w:ascii="Calibri" w:hAnsi="Calibri" w:cs="Calibri"/>
-          <w:sz w:val="24"/>
-          <w:szCs w:val="24"/>
-        </w:rPr>
-      </w:pPr>
-      <w:hyperlink r:id="rId48" w:history="1">
+          <w:lang w:val="en-US"/>
+        </w:rPr>
+      </w:pPr>
+      <w:hyperlink r:id="rId49" w:history="1">
         <w:r>
           <w:rPr>
             <w:rStyle w:val="Hipervnculo"/>
+            <w:lang w:val="en-US"/>
           </w:rPr>
           <w:t>https://rockcontent.com/es/blog/front-end-y-back-end/</w:t>
         </w:r>
       </w:hyperlink>
       <w:r>
+        <w:rPr>
+          <w:lang w:val="en-US"/>
+        </w:rPr>
         <w:t xml:space="preserve"> </w:t>
       </w:r>
     </w:p>
+    <w:p>
+      <w:pPr>
+        <w:jc w:val="both"/>
+        <w:rPr>
+          <w:rFonts w:ascii="Calibri" w:hAnsi="Calibri" w:cs="Calibri"/>
+          <w:sz w:val="24"/>
+          <w:szCs w:val="24"/>
+        </w:rPr>
+      </w:pPr>
+      <w:r>
+        <w:rPr>
+          <w:lang w:val="en-US"/>
+        </w:rPr>
+        <w:t>¿Qu</w:t>
+      </w:r>
+      <w:r>
+        <w:rPr>
+          <w:lang w:val="en-US"/>
+        </w:rPr>
+        <w:t>é</w:t>
+      </w:r>
+      <w:r>
+        <w:rPr>
+          <w:lang w:val="en-US"/>
+        </w:rPr>
+        <w:t xml:space="preserve"> es </w:t>
+      </w:r>
+      <w:r>
+        <w:rPr>
+          <w:rFonts w:ascii="Calibri" w:hAnsi="Calibri" w:cs="Calibri"/>
+          <w:sz w:val="24"/>
+          <w:szCs w:val="24"/>
+        </w:rPr>
+        <w:t>frameworks</w:t>
+      </w:r>
+      <w:r>
+        <w:rPr>
+          <w:rFonts w:ascii="Calibri" w:hAnsi="Calibri" w:cs="Calibri"/>
+          <w:sz w:val="24"/>
+          <w:szCs w:val="24"/>
+        </w:rPr>
+        <w:t>?</w:t>
+      </w:r>
+    </w:p>
+    <w:p>
+      <w:pPr>
+        <w:jc w:val="both"/>
+        <w:rPr>
+          <w:rFonts w:ascii="Calibri" w:hAnsi="Calibri" w:cs="Calibri"/>
+          <w:sz w:val="24"/>
+          <w:szCs w:val="24"/>
+        </w:rPr>
+      </w:pPr>
+      <w:hyperlink r:id="rId50" w:history="1">
+        <w:r>
+          <w:rPr>
+            <w:rStyle w:val="Hipervnculo"/>
+            <w:rFonts w:ascii="Calibri" w:hAnsi="Calibri" w:cs="Calibri"/>
+            <w:sz w:val="24"/>
+            <w:szCs w:val="24"/>
+          </w:rPr>
+          <w:t>https://www.arimetrics.com/glosario-digital/framework</w:t>
+        </w:r>
+      </w:hyperlink>
+    </w:p>
+    <w:p>
+      <w:pPr>
+        <w:jc w:val="both"/>
+        <w:rPr>
+          <w:rFonts w:ascii="Calibri" w:hAnsi="Calibri" w:cs="Calibri"/>
+          <w:sz w:val="24"/>
+          <w:szCs w:val="24"/>
+        </w:rPr>
+      </w:pPr>
+      <w:r>
+        <w:rPr>
+          <w:rFonts w:ascii="Calibri" w:hAnsi="Calibri" w:cs="Calibri"/>
+          <w:sz w:val="24"/>
+          <w:szCs w:val="24"/>
+        </w:rPr>
+        <w:t xml:space="preserve">¿Qué es un </w:t>
+      </w:r>
+      <w:r>
+        <w:rPr>
+          <w:rFonts w:ascii="Calibri" w:hAnsi="Calibri" w:cs="Calibri"/>
+          <w:sz w:val="24"/>
+          <w:szCs w:val="24"/>
+        </w:rPr>
+        <w:t>mockups</w:t>
+      </w:r>
+      <w:r>
+        <w:rPr>
+          <w:rFonts w:ascii="Calibri" w:hAnsi="Calibri" w:cs="Calibri"/>
+          <w:sz w:val="24"/>
+          <w:szCs w:val="24"/>
+        </w:rPr>
+        <w:t>?</w:t>
+      </w:r>
+    </w:p>
+    <w:p>
+      <w:pPr>
+        <w:jc w:val="both"/>
+        <w:rPr>
+          <w:rFonts w:ascii="Calibri" w:hAnsi="Calibri" w:cs="Calibri"/>
+          <w:sz w:val="24"/>
+          <w:szCs w:val="24"/>
+        </w:rPr>
+      </w:pPr>
+      <w:hyperlink r:id="rId51" w:history="1">
+        <w:r>
+          <w:rPr>
+            <w:rStyle w:val="Hipervnculo"/>
+            <w:rFonts w:ascii="Calibri" w:hAnsi="Calibri" w:cs="Calibri"/>
+            <w:sz w:val="24"/>
+            <w:szCs w:val="24"/>
+          </w:rPr>
+          <w:t>https://www.arimetrics.com/glosario-digital/mockup</w:t>
+        </w:r>
+      </w:hyperlink>
+    </w:p>
+    <w:p>
+      <w:pPr>
+        <w:jc w:val="both"/>
+        <w:rPr>
+          <w:rFonts w:ascii="Calibri" w:hAnsi="Calibri" w:cs="Calibri"/>
+          <w:sz w:val="24"/>
+          <w:szCs w:val="24"/>
+        </w:rPr>
+      </w:pPr>
+      <w:r>
+        <w:rPr>
+          <w:rFonts w:ascii="Calibri" w:hAnsi="Calibri" w:cs="Calibri"/>
+          <w:sz w:val="24"/>
+          <w:szCs w:val="24"/>
+        </w:rPr>
+        <w:t xml:space="preserve">¿Qué es </w:t>
+      </w:r>
+      <w:r>
+        <w:rPr>
+          <w:rFonts w:ascii="Calibri" w:hAnsi="Calibri" w:cs="Calibri"/>
+          <w:sz w:val="24"/>
+          <w:szCs w:val="24"/>
+        </w:rPr>
+        <w:t>base de datos</w:t>
+      </w:r>
+      <w:r>
+        <w:rPr>
+          <w:rFonts w:ascii="Calibri" w:hAnsi="Calibri" w:cs="Calibri"/>
+          <w:sz w:val="24"/>
+          <w:szCs w:val="24"/>
+        </w:rPr>
+        <w:t>?</w:t>
+      </w:r>
+    </w:p>
+    <w:p>
+      <w:pPr>
+        <w:jc w:val="both"/>
+        <w:rPr>
+          <w:rFonts w:ascii="Calibri" w:hAnsi="Calibri" w:cs="Calibri"/>
+          <w:sz w:val="24"/>
+          <w:szCs w:val="24"/>
+        </w:rPr>
+      </w:pPr>
+      <w:hyperlink r:id="rId52" w:history="1">
+        <w:r>
+          <w:rPr>
+            <w:rStyle w:val="Hipervnculo"/>
+            <w:rFonts w:ascii="Calibri" w:hAnsi="Calibri" w:cs="Calibri"/>
+            <w:sz w:val="24"/>
+            <w:szCs w:val="24"/>
+          </w:rPr>
+          <w:t>https://immune.institute/blog/base-de-datos-que-es-usos/</w:t>
+        </w:r>
+      </w:hyperlink>
+    </w:p>
+    <w:p>
+      <w:pPr>
+        <w:jc w:val="both"/>
+        <w:rPr>
+          <w:rFonts w:ascii="Calibri" w:hAnsi="Calibri" w:cs="Calibri"/>
+          <w:sz w:val="24"/>
+          <w:szCs w:val="24"/>
+        </w:rPr>
+      </w:pPr>
+      <w:r>
+        <w:rPr>
+          <w:rFonts w:ascii="Calibri" w:hAnsi="Calibri" w:cs="Calibri"/>
+          <w:sz w:val="24"/>
+          <w:szCs w:val="24"/>
+        </w:rPr>
+        <w:t xml:space="preserve">¿Qué es </w:t>
+      </w:r>
+      <w:r>
+        <w:rPr>
+          <w:rFonts w:ascii="Calibri" w:hAnsi="Calibri" w:cs="Calibri"/>
+          <w:sz w:val="24"/>
+          <w:szCs w:val="24"/>
+        </w:rPr>
+        <w:t>diagramas de casos de uso</w:t>
+      </w:r>
+      <w:r>
+        <w:rPr>
+          <w:rFonts w:ascii="Calibri" w:hAnsi="Calibri" w:cs="Calibri"/>
+          <w:sz w:val="24"/>
+          <w:szCs w:val="24"/>
+        </w:rPr>
+        <w:t>?</w:t>
+      </w:r>
+    </w:p>
+    <w:p>
+      <w:pPr>
+        <w:jc w:val="both"/>
+        <w:rPr>
+          <w:rFonts w:ascii="Calibri" w:hAnsi="Calibri" w:cs="Calibri"/>
+          <w:sz w:val="24"/>
+          <w:szCs w:val="24"/>
+        </w:rPr>
+      </w:pPr>
+      <w:hyperlink r:id="rId53" w:history="1">
+        <w:r>
+          <w:rPr>
+            <w:rStyle w:val="Hipervnculo"/>
+            <w:rFonts w:ascii="Calibri" w:hAnsi="Calibri" w:cs="Calibri"/>
+            <w:sz w:val="24"/>
+            <w:szCs w:val="24"/>
+          </w:rPr>
+          <w:t>https://www.pmoinformatica.com/2021/02/diagrama-de-casos-de-uso-definicion-elementos-ejemplos-como-hacer.html</w:t>
+        </w:r>
+      </w:hyperlink>
+    </w:p>
+    <w:p>
+      <w:pPr>
+        <w:jc w:val="both"/>
+        <w:rPr>
+          <w:rFonts w:ascii="Calibri" w:hAnsi="Calibri" w:cs="Calibri"/>
+          <w:sz w:val="24"/>
+          <w:szCs w:val="24"/>
+        </w:rPr>
+      </w:pPr>
+      <w:r>
+        <w:rPr>
+          <w:rFonts w:ascii="Calibri" w:hAnsi="Calibri" w:cs="Calibri"/>
+          <w:sz w:val="24"/>
+          <w:szCs w:val="24"/>
+        </w:rPr>
+        <w:t>¿Qué es diagrama de clases?</w:t>
+      </w:r>
+    </w:p>
+    <w:p>
+      <w:pPr>
+        <w:jc w:val="both"/>
+        <w:rPr>
+          <w:rFonts w:ascii="Calibri" w:hAnsi="Calibri" w:cs="Calibri"/>
+          <w:sz w:val="24"/>
+          <w:szCs w:val="24"/>
+        </w:rPr>
+      </w:pPr>
+      <w:hyperlink r:id="rId54" w:history="1">
+        <w:r>
+          <w:rPr>
+            <w:rStyle w:val="Hipervnculo"/>
+            <w:rFonts w:ascii="Calibri" w:hAnsi="Calibri" w:cs="Calibri"/>
+            <w:sz w:val="24"/>
+            <w:szCs w:val="24"/>
+          </w:rPr>
+          <w:t>https://4geeks.com/es/lesson/introduccion-a-los-diagramas-de-clases</w:t>
+        </w:r>
+      </w:hyperlink>
+    </w:p>
+    <w:p>
+      <w:pPr>
+        <w:jc w:val="both"/>
+        <w:rPr>
+          <w:rFonts w:ascii="Calibri" w:hAnsi="Calibri" w:cs="Calibri"/>
+          <w:sz w:val="24"/>
+          <w:szCs w:val="24"/>
+        </w:rPr>
+      </w:pPr>
+      <w:r>
+        <w:rPr>
+          <w:rFonts w:ascii="Calibri" w:hAnsi="Calibri" w:cs="Calibri"/>
+          <w:sz w:val="24"/>
+          <w:szCs w:val="24"/>
+        </w:rPr>
+        <w:t>¿Qué es un servidor?</w:t>
+      </w:r>
+    </w:p>
+    <w:p>
+      <w:pPr>
+        <w:jc w:val="both"/>
+        <w:rPr>
+          <w:rFonts w:ascii="Calibri" w:hAnsi="Calibri" w:cs="Calibri"/>
+          <w:sz w:val="24"/>
+          <w:szCs w:val="24"/>
+        </w:rPr>
+      </w:pPr>
+      <w:hyperlink r:id="rId55" w:history="1">
+        <w:r>
+          <w:rPr>
+            <w:rStyle w:val="Hipervnculo"/>
+            <w:rFonts w:ascii="Calibri" w:hAnsi="Calibri" w:cs="Calibri"/>
+            <w:sz w:val="24"/>
+            <w:szCs w:val="24"/>
+          </w:rPr>
+          <w:t>https://www.godaddy.com/resources/latam/digitalizacion/servidor-que-es-tipos</w:t>
+        </w:r>
+      </w:hyperlink>
+    </w:p>
+    <w:p>
+      <w:pPr>
+        <w:jc w:val="both"/>
+        <w:rPr>
+          <w:rFonts w:ascii="Calibri" w:hAnsi="Calibri" w:cs="Calibri"/>
+          <w:sz w:val="24"/>
+          <w:szCs w:val="24"/>
+        </w:rPr>
+      </w:pPr>
+    </w:p>
+    <w:p>
+      <w:pPr>
+        <w:jc w:val="both"/>
+        <w:rPr>
+          <w:rFonts w:ascii="Calibri" w:hAnsi="Calibri" w:cs="Calibri"/>
+          <w:sz w:val="24"/>
+          <w:szCs w:val="24"/>
+        </w:rPr>
+      </w:pPr>
+    </w:p>
+    <w:p>
+      <w:pPr>
+        <w:jc w:val="both"/>
+        <w:rPr>
+          <w:rFonts w:ascii="Calibri" w:hAnsi="Calibri" w:cs="Calibri"/>
+          <w:sz w:val="24"/>
+          <w:szCs w:val="24"/>
+        </w:rPr>
+      </w:pPr>
+    </w:p>
+    <w:p>
+      <w:pPr>
+        <w:jc w:val="both"/>
+        <w:rPr>
+          <w:rFonts w:ascii="Calibri" w:hAnsi="Calibri" w:cs="Calibri"/>
+          <w:sz w:val="24"/>
+          <w:szCs w:val="24"/>
+        </w:rPr>
+      </w:pPr>
+    </w:p>
     <w:sectPr>
-      <w:headerReference w:type="even" r:id="rId49"/>
-      <w:headerReference w:type="default" r:id="rId50"/>
-      <w:headerReference w:type="first" r:id="rId51"/>
+      <w:headerReference w:type="even" r:id="rId56"/>
+      <w:headerReference w:type="default" r:id="rId57"/>
+      <w:headerReference w:type="first" r:id="rId58"/>
       <w:pgSz w:w="12240" w:h="15840"/>
       <w:pgMar w:top="1417" w:right="1701" w:bottom="1417" w:left="1701" w:header="708" w:footer="708" w:gutter="0"/>
       <w:cols w:space="708"/>
@@ -6852,7 +7676,6 @@
         <w:docPartUnique/>
       </w:docPartObj>
     </w:sdtPr>
-    <w:sdtEndPr/>
     <w:sdtContent>
       <w:p>
         <w:pPr>
@@ -6981,43 +7804,50 @@
         <v:path o:extrusionok="f" gradientshapeok="t" o:connecttype="rect"/>
         <o:lock v:ext="edit" aspectratio="t"/>
       </v:shapetype>
-      <v:shape id="_x0000_i1026" type="#_x0000_t75" style="width:663.75pt;height:279.75pt;visibility:visible;mso-wrap-style:square" o:bullet="t">
+      <v:shape id="_x0000_i1585" type="#_x0000_t75" style="width:663.9pt;height:279.65pt;visibility:visible;mso-wrap-style:square" o:bullet="t">
         <v:imagedata r:id="rId1" o:title=""/>
       </v:shape>
     </w:pict>
   </w:numPicBullet>
   <w:numPicBullet w:numPicBulletId="1">
     <w:pict>
-      <v:shape id="_x0000_i1027" type="#_x0000_t75" style="width:96pt;height:96pt;visibility:visible;mso-wrap-style:square" o:bullet="t">
+      <v:shape id="_x0000_i1586" type="#_x0000_t75" style="width:96.3pt;height:96.3pt;visibility:visible;mso-wrap-style:square" o:bullet="t">
         <v:imagedata r:id="rId2" o:title=""/>
       </v:shape>
     </w:pict>
   </w:numPicBullet>
   <w:numPicBullet w:numPicBulletId="2">
     <w:pict>
-      <v:shape id="_x0000_i1028" type="#_x0000_t75" style="width:511.5pt;height:511.5pt;visibility:visible;mso-wrap-style:square" o:bullet="t">
+      <v:shape id="_x0000_i1587" type="#_x0000_t75" style="width:511.55pt;height:511.55pt;visibility:visible;mso-wrap-style:square" o:bullet="t">
         <v:imagedata r:id="rId3" o:title="" croptop="18288f" cropbottom="18934f"/>
       </v:shape>
     </w:pict>
   </w:numPicBullet>
   <w:numPicBullet w:numPicBulletId="3">
     <w:pict>
-      <v:shape id="_x0000_i1029" type="#_x0000_t75" alt="Logotipo&#10;&#10;Descripción generada automáticamente" style="width:13.5pt;height:13.5pt;visibility:visible;mso-wrap-style:square" o:bullet="t">
+      <v:shape id="_x0000_i1588" type="#_x0000_t75" alt="Logotipo&#10;&#10;Descripción generada automáticamente" style="width:13.4pt;height:13.4pt;visibility:visible;mso-wrap-style:square" o:bullet="t">
         <v:imagedata r:id="rId4" o:title="Logotipo&#10;&#10;Descripción generada automáticamente" croptop="7360f" cropbottom="7188f" cropleft="7531f" cropright="7324f"/>
       </v:shape>
     </w:pict>
   </w:numPicBullet>
   <w:numPicBullet w:numPicBulletId="4">
     <w:pict>
-      <v:shape id="_x0000_i1030" type="#_x0000_t75" alt="Icono&#10;&#10;Descripción generada automáticamente" style="width:11.25pt;height:11.25pt;visibility:visible;mso-wrap-style:square" o:bullet="t">
+      <v:shape id="_x0000_i1589" type="#_x0000_t75" alt="Icono&#10;&#10;Descripción generada automáticamente" style="width:10.9pt;height:10.9pt;visibility:visible;mso-wrap-style:square" o:bullet="t">
         <v:imagedata r:id="rId5" o:title="Icono&#10;&#10;Descripción generada automáticamente"/>
       </v:shape>
     </w:pict>
   </w:numPicBullet>
   <w:numPicBullet w:numPicBulletId="5">
     <w:pict>
-      <v:shape id="_x0000_i1031" type="#_x0000_t75" alt="Icono&#10;&#10;Descripción generada automáticamente" style="width:15pt;height:16.5pt;visibility:visible;mso-wrap-style:square" o:bullet="t">
+      <v:shape id="_x0000_i1590" type="#_x0000_t75" alt="Icono&#10;&#10;Descripción generada automáticamente" style="width:15.05pt;height:16.75pt;visibility:visible;mso-wrap-style:square" o:bullet="t">
         <v:imagedata r:id="rId6" o:title="Icono&#10;&#10;Descripción generada automáticamente" croptop="9427f" cropbottom="9001f" cropleft="2714f" cropright="3163f"/>
+      </v:shape>
+    </w:pict>
+  </w:numPicBullet>
+  <w:numPicBullet w:numPicBulletId="6">
+    <w:pict>
+      <v:shape id="_x0000_i1591" type="#_x0000_t75" alt="Brand guideline and trademark usage agreement - Flowbite" style="width:8in;height:8in;visibility:visible;mso-wrap-style:square" o:bullet="t">
+        <v:imagedata r:id="rId7" o:title="Brand guideline and trademark usage agreement - Flowbite"/>
       </v:shape>
     </w:pict>
   </w:numPicBullet>
@@ -8558,7 +9388,7 @@
         <w:rFonts w:ascii="Symbol" w:hAnsi="Symbol" w:hint="default"/>
       </w:rPr>
     </w:lvl>
-    <w:lvl w:ilvl="1" w:tplc="240A0003" w:tentative="1">
+    <w:lvl w:ilvl="1" w:tplc="240A0003">
       <w:start w:val="1"/>
       <w:numFmt w:val="bullet"/>
       <w:lvlText w:val="o"/>
@@ -9300,7 +10130,6 @@
   <w:style w:type="character" w:default="1" w:styleId="Fuentedeprrafopredeter">
     <w:name w:val="Default Paragraph Font"/>
     <w:uiPriority w:val="1"/>
-    <w:semiHidden/>
     <w:unhideWhenUsed/>
   </w:style>
   <w:style w:type="table" w:default="1" w:styleId="Tablanormal">
@@ -10121,6 +10950,27 @@
 </file>
 
 <file path=customXml/item1.xml><?xml version="1.0" encoding="utf-8"?>
+<p:properties xmlns:p="http://schemas.microsoft.com/office/2006/metadata/properties" xmlns:xsi="http://www.w3.org/2001/XMLSchema-instance" xmlns:pc="http://schemas.microsoft.com/office/infopath/2007/PartnerControls">
+  <documentManagement>
+    <_activity xmlns="d0ae85fd-aeb9-4837-8c6b-80b56afade20" xsi:nil="true"/>
+  </documentManagement>
+</p:properties>
+</file>
+
+<file path=customXml/item2.xml><?xml version="1.0" encoding="utf-8"?>
+<b:Sources xmlns:b="http://schemas.openxmlformats.org/officeDocument/2006/bibliography" xmlns="http://schemas.openxmlformats.org/officeDocument/2006/bibliography" SelectedStyle="\APASixthEditionOfficeOnline.xsl" StyleName="APA" Version="6"/>
+</file>
+
+<file path=customXml/item3.xml><?xml version="1.0" encoding="utf-8"?>
+<?mso-contentType ?>
+<FormTemplates xmlns="http://schemas.microsoft.com/sharepoint/v3/contenttype/forms">
+  <Display>DocumentLibraryForm</Display>
+  <Edit>DocumentLibraryForm</Edit>
+  <New>DocumentLibraryForm</New>
+</FormTemplates>
+</file>
+
+<file path=customXml/item4.xml><?xml version="1.0" encoding="utf-8"?>
 <ct:contentTypeSchema xmlns:ct="http://schemas.microsoft.com/office/2006/metadata/contentType" xmlns:ma="http://schemas.microsoft.com/office/2006/metadata/properties/metaAttributes" ct:_="" ma:_="" ma:contentTypeName="Documento" ma:contentTypeID="0x010100504DEED138295E45A67BAF91A824A794" ma:contentTypeVersion="9" ma:contentTypeDescription="Crear nuevo documento." ma:contentTypeScope="" ma:versionID="790cc7187373def1a137106157833f19">
   <xsd:schema xmlns:xsd="http://www.w3.org/2001/XMLSchema" xmlns:xs="http://www.w3.org/2001/XMLSchema" xmlns:p="http://schemas.microsoft.com/office/2006/metadata/properties" xmlns:ns3="d0ae85fd-aeb9-4837-8c6b-80b56afade20" xmlns:ns4="54378ac2-2847-4bae-a252-76836d523856" targetNamespace="http://schemas.microsoft.com/office/2006/metadata/properties" ma:root="true" ma:fieldsID="3bcfed8f78d4ab3d5d869682abecdff4" ns3:_="" ns4:_="">
     <xsd:import namespace="d0ae85fd-aeb9-4837-8c6b-80b56afade20"/>
@@ -10315,28 +11165,33 @@
 </ct:contentTypeSchema>
 </file>
 
-<file path=customXml/item2.xml><?xml version="1.0" encoding="utf-8"?>
-<p:properties xmlns:p="http://schemas.microsoft.com/office/2006/metadata/properties" xmlns:xsi="http://www.w3.org/2001/XMLSchema-instance" xmlns:pc="http://schemas.microsoft.com/office/infopath/2007/PartnerControls">
-  <documentManagement>
-    <_activity xmlns="d0ae85fd-aeb9-4837-8c6b-80b56afade20" xsi:nil="true"/>
-  </documentManagement>
-</p:properties>
+<file path=customXml/itemProps1.xml><?xml version="1.0" encoding="utf-8"?>
+<ds:datastoreItem xmlns:ds="http://schemas.openxmlformats.org/officeDocument/2006/customXml" ds:itemID="{CA911056-014C-4BF2-A8F3-CAF685FB3737}">
+  <ds:schemaRefs>
+    <ds:schemaRef ds:uri="http://schemas.microsoft.com/office/2006/metadata/properties"/>
+    <ds:schemaRef ds:uri="http://schemas.microsoft.com/office/infopath/2007/PartnerControls"/>
+    <ds:schemaRef ds:uri="d0ae85fd-aeb9-4837-8c6b-80b56afade20"/>
+  </ds:schemaRefs>
+</ds:datastoreItem>
 </file>
 
-<file path=customXml/item3.xml><?xml version="1.0" encoding="utf-8"?>
-<?mso-contentType ?>
-<FormTemplates xmlns="http://schemas.microsoft.com/sharepoint/v3/contenttype/forms">
-  <Display>DocumentLibraryForm</Display>
-  <Edit>DocumentLibraryForm</Edit>
-  <New>DocumentLibraryForm</New>
-</FormTemplates>
+<file path=customXml/itemProps2.xml><?xml version="1.0" encoding="utf-8"?>
+<ds:datastoreItem xmlns:ds="http://schemas.openxmlformats.org/officeDocument/2006/customXml" ds:itemID="{10A5978B-3AC3-4D08-A8C3-86FA74293171}">
+  <ds:schemaRefs>
+    <ds:schemaRef ds:uri="http://schemas.openxmlformats.org/officeDocument/2006/bibliography"/>
+  </ds:schemaRefs>
+</ds:datastoreItem>
 </file>
 
-<file path=customXml/item4.xml><?xml version="1.0" encoding="utf-8"?>
-<b:Sources xmlns:b="http://schemas.openxmlformats.org/officeDocument/2006/bibliography" xmlns="http://schemas.openxmlformats.org/officeDocument/2006/bibliography" SelectedStyle="\APASixthEditionOfficeOnline.xsl" StyleName="APA" Version="6"/>
+<file path=customXml/itemProps3.xml><?xml version="1.0" encoding="utf-8"?>
+<ds:datastoreItem xmlns:ds="http://schemas.openxmlformats.org/officeDocument/2006/customXml" ds:itemID="{5128920A-7277-4166-9A4F-BC5219CBC055}">
+  <ds:schemaRefs>
+    <ds:schemaRef ds:uri="http://schemas.microsoft.com/sharepoint/v3/contenttype/forms"/>
+  </ds:schemaRefs>
+</ds:datastoreItem>
 </file>
 
-<file path=customXml/itemProps1.xml><?xml version="1.0" encoding="utf-8"?>
+<file path=customXml/itemProps4.xml><?xml version="1.0" encoding="utf-8"?>
 <ds:datastoreItem xmlns:ds="http://schemas.openxmlformats.org/officeDocument/2006/customXml" ds:itemID="{29E14A3D-CCAD-46C5-A56D-1758B6A033E9}">
   <ds:schemaRefs>
     <ds:schemaRef ds:uri="http://schemas.microsoft.com/office/2006/metadata/contentType"/>
@@ -10353,37 +11208,4 @@
     <ds:schemaRef ds:uri="http://schemas.microsoft.com/internal/obd"/>
   </ds:schemaRefs>
 </ds:datastoreItem>
-</file>
-
-<file path=customXml/itemProps2.xml><?xml version="1.0" encoding="utf-8"?>
-<ds:datastoreItem xmlns:ds="http://schemas.openxmlformats.org/officeDocument/2006/customXml" ds:itemID="{CA911056-014C-4BF2-A8F3-CAF685FB3737}">
-  <ds:schemaRefs>
-    <ds:schemaRef ds:uri="54378ac2-2847-4bae-a252-76836d523856"/>
-    <ds:schemaRef ds:uri="http://purl.org/dc/dcmitype/"/>
-    <ds:schemaRef ds:uri="http://www.w3.org/XML/1998/namespace"/>
-    <ds:schemaRef ds:uri="http://schemas.microsoft.com/office/2006/documentManagement/types"/>
-    <ds:schemaRef ds:uri="http://purl.org/dc/elements/1.1/"/>
-    <ds:schemaRef ds:uri="http://schemas.openxmlformats.org/package/2006/metadata/core-properties"/>
-    <ds:schemaRef ds:uri="http://purl.org/dc/terms/"/>
-    <ds:schemaRef ds:uri="http://schemas.microsoft.com/office/infopath/2007/PartnerControls"/>
-    <ds:schemaRef ds:uri="d0ae85fd-aeb9-4837-8c6b-80b56afade20"/>
-    <ds:schemaRef ds:uri="http://schemas.microsoft.com/office/2006/metadata/properties"/>
-  </ds:schemaRefs>
-</ds:datastoreItem>
-</file>
-
-<file path=customXml/itemProps3.xml><?xml version="1.0" encoding="utf-8"?>
-<ds:datastoreItem xmlns:ds="http://schemas.openxmlformats.org/officeDocument/2006/customXml" ds:itemID="{5128920A-7277-4166-9A4F-BC5219CBC055}">
-  <ds:schemaRefs>
-    <ds:schemaRef ds:uri="http://schemas.microsoft.com/sharepoint/v3/contenttype/forms"/>
-  </ds:schemaRefs>
-</ds:datastoreItem>
-</file>
-
-<file path=customXml/itemProps4.xml><?xml version="1.0" encoding="utf-8"?>
-<ds:datastoreItem xmlns:ds="http://schemas.openxmlformats.org/officeDocument/2006/customXml" ds:itemID="{10A5978B-3AC3-4D08-A8C3-86FA74293171}">
-  <ds:schemaRefs>
-    <ds:schemaRef ds:uri="http://schemas.openxmlformats.org/officeDocument/2006/bibliography"/>
-  </ds:schemaRefs>
-</ds:datastoreItem>
 </file>
</xml_diff>